<commit_message>
Modifiche codice e Modello di dominio Iterazione 2
</commit_message>
<xml_diff>
--- a/Elaborazione/Iterazione 2/Elaborazione Iterazione 2.docx
+++ b/Elaborazione/Iterazione 2/Elaborazione Iterazione 2.docx
@@ -99,10 +99,7 @@
         <w:pStyle w:val="Titolo3"/>
       </w:pPr>
       <w:r>
-        <w:t>2.3.1</w:t>
-      </w:r>
-      <w:r>
-        <w:t xml:space="preserve"> </w:t>
+        <w:t xml:space="preserve">2.3.1 </w:t>
       </w:r>
       <w:r>
         <w:t>Modifica alle R</w:t>
@@ -216,23 +213,7 @@
               <w:cnfStyle w:val="000000100000" w:firstRow="0" w:lastRow="0" w:firstColumn="0" w:lastColumn="0" w:oddVBand="0" w:evenVBand="0" w:oddHBand="1" w:evenHBand="0" w:firstRowFirstColumn="0" w:firstRowLastColumn="0" w:lastRowFirstColumn="0" w:lastRowLastColumn="0"/>
             </w:pPr>
             <w:r>
-              <w:t xml:space="preserve">Una partita deve essere svolta obbligatoriamente da </w:t>
-            </w:r>
-            <w:proofErr w:type="gramStart"/>
-            <w:r>
-              <w:t>4</w:t>
-            </w:r>
-            <w:proofErr w:type="gramEnd"/>
-            <w:r>
-              <w:t xml:space="preserve"> </w:t>
-            </w:r>
-            <w:proofErr w:type="spellStart"/>
-            <w:r>
-              <w:t>Padeleur</w:t>
-            </w:r>
-            <w:proofErr w:type="spellEnd"/>
-            <w:r>
-              <w:t xml:space="preserve"> registrati nel </w:t>
+              <w:t xml:space="preserve">Una partita deve essere svolta obbligatoriamente da 4 Padeleur registrati nel </w:t>
             </w:r>
             <w:r>
               <w:t>S</w:t>
@@ -290,10 +271,7 @@
               <w:cnfStyle w:val="000000000000" w:firstRow="0" w:lastRow="0" w:firstColumn="0" w:lastColumn="0" w:oddVBand="0" w:evenVBand="0" w:oddHBand="0" w:evenHBand="0" w:firstRowFirstColumn="0" w:firstRowLastColumn="0" w:lastRowFirstColumn="0" w:lastRowLastColumn="0"/>
             </w:pPr>
             <w:r>
-              <w:t xml:space="preserve">La richiesta del noleggio dell’attrezzatura ha un costo </w:t>
-            </w:r>
-            <w:r>
-              <w:t>di 2,00</w:t>
+              <w:t>La richiesta del noleggio dell’attrezzatura ha un costo di 2,00</w:t>
             </w:r>
             <w:r>
               <w:rPr>
@@ -301,15 +279,7 @@
                 <w:sz w:val="24"/>
                 <w:szCs w:val="24"/>
               </w:rPr>
-              <w:t>€</w:t>
-            </w:r>
-            <w:r>
-              <w:rPr>
-                <w:rFonts w:cstheme="minorHAnsi"/>
-                <w:sz w:val="24"/>
-                <w:szCs w:val="24"/>
-              </w:rPr>
-              <w:t xml:space="preserve"> per ogni attrezzatura richiesta.</w:t>
+              <w:t>€ per ogni attrezzatura richiesta.</w:t>
             </w:r>
           </w:p>
         </w:tc>
@@ -391,13 +361,8 @@
         </w:numPr>
         <w:jc w:val="both"/>
       </w:pPr>
-      <w:proofErr w:type="spellStart"/>
-      <w:r>
-        <w:t>GiocoPadel</w:t>
-      </w:r>
-      <w:proofErr w:type="spellEnd"/>
-      <w:r>
-        <w:t>: rappresenta il Sistema;</w:t>
+      <w:r>
+        <w:t>GiocoPadel: rappresenta il Sistema;</w:t>
       </w:r>
     </w:p>
     <w:p>
@@ -410,15 +375,7 @@
         <w:jc w:val="both"/>
       </w:pPr>
       <w:r>
-        <w:t>Utente (</w:t>
-      </w:r>
-      <w:proofErr w:type="spellStart"/>
-      <w:r>
-        <w:t>Padeleur</w:t>
-      </w:r>
-      <w:proofErr w:type="spellEnd"/>
-      <w:r>
-        <w:t>): rappresenta un giocatore che vuo</w:t>
+        <w:t>Utente (Padeleur): rappresenta un giocatore che vuo</w:t>
       </w:r>
       <w:r>
         <w:t>le utilizzare il Sistema per prenotare una partita di Padel.</w:t>
@@ -452,13 +409,8 @@
         </w:numPr>
         <w:jc w:val="both"/>
       </w:pPr>
-      <w:proofErr w:type="spellStart"/>
-      <w:r>
-        <w:t>RichiestaAttrezzatura</w:t>
-      </w:r>
-      <w:proofErr w:type="spellEnd"/>
-      <w:r>
-        <w:t>: contiene che tipo ed il numero di attrezzature richieste.</w:t>
+      <w:r>
+        <w:t>RichiestaAttrezzatura: contiene che tipo ed il numero di attrezzature richieste.</w:t>
       </w:r>
     </w:p>
     <w:p>
@@ -483,13 +435,8 @@
         </w:numPr>
         <w:jc w:val="both"/>
       </w:pPr>
-      <w:proofErr w:type="spellStart"/>
-      <w:r>
-        <w:t>CampoPadel</w:t>
-      </w:r>
-      <w:proofErr w:type="spellEnd"/>
-      <w:r>
-        <w:t>: contiene i dati relativi ad un campo di padel.</w:t>
+      <w:r>
+        <w:t>CampoPadel: contiene i dati relativi ad un campo di padel.</w:t>
       </w:r>
     </w:p>
     <w:p>
@@ -510,8 +457,8 @@
         </w:rPr>
         <w:lastRenderedPageBreak/>
         <w:drawing>
-          <wp:inline distT="0" distB="0" distL="0" distR="0" wp14:anchorId="1989D3CA" wp14:editId="328CD1D4">
-            <wp:extent cx="6493856" cy="3443712"/>
+          <wp:inline distT="0" distB="0" distL="0" distR="0" wp14:anchorId="1989D3CA" wp14:editId="4E044C40">
+            <wp:extent cx="6478270" cy="3443712"/>
             <wp:effectExtent l="0" t="0" r="0" b="0"/>
             <wp:docPr id="1052453637" name="Immagine 1"/>
             <wp:cNvGraphicFramePr>
@@ -539,7 +486,7 @@
                   <pic:spPr>
                     <a:xfrm>
                       <a:off x="0" y="0"/>
-                      <a:ext cx="6493856" cy="3443712"/>
+                      <a:ext cx="6478270" cy="3443712"/>
                     </a:xfrm>
                     <a:prstGeom prst="rect">
                       <a:avLst/>
@@ -554,15 +501,7 @@
     </w:p>
     <w:p>
       <w:r>
-        <w:t xml:space="preserve">Si nota che si è preferito, rispetto all’Iterazione 1, denominare il collegamento tra Amministratore e </w:t>
-      </w:r>
-      <w:proofErr w:type="spellStart"/>
-      <w:r>
-        <w:t>GiocoPadel</w:t>
-      </w:r>
-      <w:proofErr w:type="spellEnd"/>
-      <w:r>
-        <w:t xml:space="preserve"> con il termine “gestisce”.</w:t>
+        <w:t>Si nota che si è preferito, rispetto all’Iterazione 1, denominare il collegamento tra Amministratore e GiocoPadel con il termine “gestisce”.</w:t>
       </w:r>
     </w:p>
     <w:sectPr>

</xml_diff>

<commit_message>
Aggiunta Diagramma di Sequenza UC2
</commit_message>
<xml_diff>
--- a/Elaborazione/Iterazione 2/Elaborazione Iterazione 2.docx
+++ b/Elaborazione/Iterazione 2/Elaborazione Iterazione 2.docx
@@ -213,7 +213,23 @@
               <w:cnfStyle w:val="000000100000" w:firstRow="0" w:lastRow="0" w:firstColumn="0" w:lastColumn="0" w:oddVBand="0" w:evenVBand="0" w:oddHBand="1" w:evenHBand="0" w:firstRowFirstColumn="0" w:firstRowLastColumn="0" w:lastRowFirstColumn="0" w:lastRowLastColumn="0"/>
             </w:pPr>
             <w:r>
-              <w:t xml:space="preserve">Una partita deve essere svolta obbligatoriamente da 4 Padeleur registrati nel </w:t>
+              <w:t xml:space="preserve">Una partita deve essere svolta obbligatoriamente da </w:t>
+            </w:r>
+            <w:proofErr w:type="gramStart"/>
+            <w:r>
+              <w:t>4</w:t>
+            </w:r>
+            <w:proofErr w:type="gramEnd"/>
+            <w:r>
+              <w:t xml:space="preserve"> </w:t>
+            </w:r>
+            <w:proofErr w:type="spellStart"/>
+            <w:r>
+              <w:t>Padeleur</w:t>
+            </w:r>
+            <w:proofErr w:type="spellEnd"/>
+            <w:r>
+              <w:t xml:space="preserve"> registrati nel </w:t>
             </w:r>
             <w:r>
               <w:t>S</w:t>
@@ -361,8 +377,13 @@
         </w:numPr>
         <w:jc w:val="both"/>
       </w:pPr>
-      <w:r>
-        <w:t>GiocoPadel: rappresenta il Sistema;</w:t>
+      <w:proofErr w:type="spellStart"/>
+      <w:r>
+        <w:t>GiocoPadel</w:t>
+      </w:r>
+      <w:proofErr w:type="spellEnd"/>
+      <w:r>
+        <w:t>: rappresenta il Sistema;</w:t>
       </w:r>
     </w:p>
     <w:p>
@@ -375,7 +396,15 @@
         <w:jc w:val="both"/>
       </w:pPr>
       <w:r>
-        <w:t>Utente (Padeleur): rappresenta un giocatore che vuo</w:t>
+        <w:t>Utente (</w:t>
+      </w:r>
+      <w:proofErr w:type="spellStart"/>
+      <w:r>
+        <w:t>Padeleur</w:t>
+      </w:r>
+      <w:proofErr w:type="spellEnd"/>
+      <w:r>
+        <w:t>): rappresenta un giocatore che vuo</w:t>
       </w:r>
       <w:r>
         <w:t>le utilizzare il Sistema per prenotare una partita di Padel.</w:t>
@@ -409,8 +438,13 @@
         </w:numPr>
         <w:jc w:val="both"/>
       </w:pPr>
-      <w:r>
-        <w:t>RichiestaAttrezzatura: contiene che tipo ed il numero di attrezzature richieste.</w:t>
+      <w:proofErr w:type="spellStart"/>
+      <w:r>
+        <w:t>RichiestaAttrezzatura</w:t>
+      </w:r>
+      <w:proofErr w:type="spellEnd"/>
+      <w:r>
+        <w:t>: contiene che tipo ed il numero di attrezzature richieste.</w:t>
       </w:r>
     </w:p>
     <w:p>
@@ -435,8 +469,13 @@
         </w:numPr>
         <w:jc w:val="both"/>
       </w:pPr>
-      <w:r>
-        <w:t>CampoPadel: contiene i dati relativi ad un campo di padel.</w:t>
+      <w:proofErr w:type="spellStart"/>
+      <w:r>
+        <w:t>CampoPadel</w:t>
+      </w:r>
+      <w:proofErr w:type="spellEnd"/>
+      <w:r>
+        <w:t>: contiene i dati relativi ad un campo di padel.</w:t>
       </w:r>
     </w:p>
     <w:p>
@@ -501,8 +540,153 @@
     </w:p>
     <w:p>
       <w:r>
-        <w:t>Si nota che si è preferito, rispetto all’Iterazione 1, denominare il collegamento tra Amministratore e GiocoPadel con il termine “gestisce”.</w:t>
-      </w:r>
+        <w:t xml:space="preserve">Si nota che si è preferito, rispetto all’Iterazione 1, denominare il collegamento tra Amministratore e </w:t>
+      </w:r>
+      <w:proofErr w:type="spellStart"/>
+      <w:r>
+        <w:t>GiocoPadel</w:t>
+      </w:r>
+      <w:proofErr w:type="spellEnd"/>
+      <w:r>
+        <w:t xml:space="preserve"> con il termine “gestisce”.</w:t>
+      </w:r>
+    </w:p>
+    <w:p>
+      <w:pPr>
+        <w:rPr>
+          <w:rFonts w:asciiTheme="majorHAnsi" w:eastAsiaTheme="majorEastAsia" w:hAnsiTheme="majorHAnsi" w:cstheme="majorBidi"/>
+          <w:color w:val="1F3763" w:themeColor="accent1" w:themeShade="7F"/>
+          <w:sz w:val="24"/>
+          <w:szCs w:val="24"/>
+        </w:rPr>
+      </w:pPr>
+      <w:r>
+        <w:rPr>
+          <w:rFonts w:asciiTheme="majorHAnsi" w:eastAsiaTheme="majorEastAsia" w:hAnsiTheme="majorHAnsi" w:cstheme="majorBidi"/>
+          <w:color w:val="1F3763" w:themeColor="accent1" w:themeShade="7F"/>
+          <w:sz w:val="24"/>
+          <w:szCs w:val="24"/>
+        </w:rPr>
+        <w:drawing>
+          <wp:anchor distT="0" distB="0" distL="114300" distR="114300" simplePos="0" relativeHeight="251657216" behindDoc="0" locked="0" layoutInCell="1" allowOverlap="1" wp14:anchorId="53F994EA" wp14:editId="73FFB8C2">
+            <wp:simplePos x="0" y="0"/>
+            <wp:positionH relativeFrom="column">
+              <wp:posOffset>118110</wp:posOffset>
+            </wp:positionH>
+            <wp:positionV relativeFrom="paragraph">
+              <wp:posOffset>634365</wp:posOffset>
+            </wp:positionV>
+            <wp:extent cx="6259195" cy="3105150"/>
+            <wp:effectExtent l="0" t="0" r="0" b="0"/>
+            <wp:wrapTopAndBottom/>
+            <wp:docPr id="335633885" name="Immagine 1" descr="Immagine che contiene testo, schermata, linea, Carattere&#10;&#10;Descrizione generata automaticamente"/>
+            <wp:cNvGraphicFramePr>
+              <a:graphicFrameLocks xmlns:a="http://schemas.openxmlformats.org/drawingml/2006/main" noChangeAspect="1"/>
+            </wp:cNvGraphicFramePr>
+            <a:graphic xmlns:a="http://schemas.openxmlformats.org/drawingml/2006/main">
+              <a:graphicData uri="http://schemas.openxmlformats.org/drawingml/2006/picture">
+                <pic:pic xmlns:pic="http://schemas.openxmlformats.org/drawingml/2006/picture">
+                  <pic:nvPicPr>
+                    <pic:cNvPr id="335633885" name="Immagine 1" descr="Immagine che contiene testo, schermata, linea, Carattere&#10;&#10;Descrizione generata automaticamente"/>
+                    <pic:cNvPicPr/>
+                  </pic:nvPicPr>
+                  <pic:blipFill>
+                    <a:blip r:embed="rId7">
+                      <a:extLst>
+                        <a:ext uri="{28A0092B-C50C-407E-A947-70E740481C1C}">
+                          <a14:useLocalDpi xmlns:a14="http://schemas.microsoft.com/office/drawing/2010/main" val="0"/>
+                        </a:ext>
+                      </a:extLst>
+                    </a:blip>
+                    <a:stretch>
+                      <a:fillRect/>
+                    </a:stretch>
+                  </pic:blipFill>
+                  <pic:spPr>
+                    <a:xfrm>
+                      <a:off x="0" y="0"/>
+                      <a:ext cx="6259195" cy="3105150"/>
+                    </a:xfrm>
+                    <a:prstGeom prst="rect">
+                      <a:avLst/>
+                    </a:prstGeom>
+                  </pic:spPr>
+                </pic:pic>
+              </a:graphicData>
+            </a:graphic>
+            <wp14:sizeRelH relativeFrom="margin">
+              <wp14:pctWidth>0</wp14:pctWidth>
+            </wp14:sizeRelH>
+            <wp14:sizeRelV relativeFrom="margin">
+              <wp14:pctHeight>0</wp14:pctHeight>
+            </wp14:sizeRelV>
+          </wp:anchor>
+        </w:drawing>
+      </w:r>
+      <w:r>
+        <w:rPr>
+          <w:rFonts w:asciiTheme="majorHAnsi" w:eastAsiaTheme="majorEastAsia" w:hAnsiTheme="majorHAnsi" w:cstheme="majorBidi"/>
+          <w:color w:val="1F3763" w:themeColor="accent1" w:themeShade="7F"/>
+          <w:sz w:val="24"/>
+          <w:szCs w:val="24"/>
+        </w:rPr>
+        <w:t>2.3.</w:t>
+      </w:r>
+      <w:r>
+        <w:rPr>
+          <w:rFonts w:asciiTheme="majorHAnsi" w:eastAsiaTheme="majorEastAsia" w:hAnsiTheme="majorHAnsi" w:cstheme="majorBidi"/>
+          <w:color w:val="1F3763" w:themeColor="accent1" w:themeShade="7F"/>
+          <w:sz w:val="24"/>
+          <w:szCs w:val="24"/>
+        </w:rPr>
+        <w:t>2</w:t>
+      </w:r>
+      <w:r>
+        <w:rPr>
+          <w:rFonts w:asciiTheme="majorHAnsi" w:eastAsiaTheme="majorEastAsia" w:hAnsiTheme="majorHAnsi" w:cstheme="majorBidi"/>
+          <w:color w:val="1F3763" w:themeColor="accent1" w:themeShade="7F"/>
+          <w:sz w:val="24"/>
+          <w:szCs w:val="24"/>
+        </w:rPr>
+        <w:t xml:space="preserve"> </w:t>
+      </w:r>
+      <w:r>
+        <w:rPr>
+          <w:rFonts w:asciiTheme="majorHAnsi" w:eastAsiaTheme="majorEastAsia" w:hAnsiTheme="majorHAnsi" w:cstheme="majorBidi"/>
+          <w:color w:val="1F3763" w:themeColor="accent1" w:themeShade="7F"/>
+          <w:sz w:val="24"/>
+          <w:szCs w:val="24"/>
+        </w:rPr>
+        <w:t>Diagramma di sequenza di sistema</w:t>
+      </w:r>
+      <w:r>
+        <w:rPr>
+          <w:rFonts w:asciiTheme="majorHAnsi" w:eastAsiaTheme="majorEastAsia" w:hAnsiTheme="majorHAnsi" w:cstheme="majorBidi"/>
+          <w:color w:val="1F3763" w:themeColor="accent1" w:themeShade="7F"/>
+          <w:sz w:val="24"/>
+          <w:szCs w:val="24"/>
+        </w:rPr>
+        <w:br/>
+      </w:r>
+      <w:r>
+        <w:t>Di seguito</w:t>
+      </w:r>
+      <w:r>
+        <w:t xml:space="preserve"> abbiamo il Diagramma di Sequenza di Sistema (SSD) per lo scenario del caso d’uso scelto UC2. Avremo:</w:t>
+      </w:r>
+      <w:r>
+        <w:br/>
+      </w:r>
+    </w:p>
+    <w:p>
+      <w:pPr>
+        <w:rPr>
+          <w:rFonts w:asciiTheme="majorHAnsi" w:eastAsiaTheme="majorEastAsia" w:hAnsiTheme="majorHAnsi" w:cstheme="majorBidi"/>
+          <w:color w:val="1F3763" w:themeColor="accent1" w:themeShade="7F"/>
+          <w:sz w:val="24"/>
+          <w:szCs w:val="24"/>
+        </w:rPr>
+      </w:pPr>
     </w:p>
     <w:sectPr>
       <w:pgSz w:w="11906" w:h="16838"/>

</xml_diff>

<commit_message>
Contratto operazioni e inizio Diagrammi di Sequenza, modifiche minori
</commit_message>
<xml_diff>
--- a/Elaborazione/Iterazione 2/Elaborazione Iterazione 2.docx
+++ b/Elaborazione/Iterazione 2/Elaborazione Iterazione 2.docx
@@ -511,7 +511,7 @@
                     <pic:cNvPicPr/>
                   </pic:nvPicPr>
                   <pic:blipFill>
-                    <a:blip r:embed="rId6"/>
+                    <a:blip r:embed="rId8"/>
                     <a:stretch>
                       <a:fillRect/>
                     </a:stretch>
@@ -593,6 +593,7 @@
       <w:r>
         <w:rPr>
           <w:rFonts w:asciiTheme="majorHAnsi" w:eastAsiaTheme="majorEastAsia" w:hAnsiTheme="majorHAnsi" w:cstheme="majorBidi"/>
+          <w:noProof/>
           <w:color w:val="1F3763" w:themeColor="accent1" w:themeShade="7F"/>
           <w:sz w:val="24"/>
           <w:szCs w:val="24"/>
@@ -613,7 +614,7 @@
                     <pic:cNvPicPr/>
                   </pic:nvPicPr>
                   <pic:blipFill>
-                    <a:blip r:embed="rId7"/>
+                    <a:blip r:embed="rId9"/>
                     <a:stretch>
                       <a:fillRect/>
                     </a:stretch>
@@ -636,14 +637,994 @@
     </w:p>
     <w:p>
       <w:pPr>
+        <w:jc w:val="both"/>
+      </w:pPr>
+      <w:r>
+        <w:t xml:space="preserve">In questo diagramma il </w:t>
+      </w:r>
+      <w:proofErr w:type="spellStart"/>
+      <w:r>
+        <w:t>Padeleur</w:t>
+      </w:r>
+      <w:proofErr w:type="spellEnd"/>
+      <w:r>
+        <w:t xml:space="preserve"> inserisce nell’atto dell’inserimento della nuova prenotazione la sua e-mail affinché si possa effettuare il controllo che il </w:t>
+      </w:r>
+      <w:proofErr w:type="spellStart"/>
+      <w:r>
+        <w:t>Padeleur</w:t>
+      </w:r>
+      <w:proofErr w:type="spellEnd"/>
+      <w:r>
+        <w:t xml:space="preserve"> sia registrato nel Sistema. Dopodiché, in caso di esito positivo del controllo, si procede nell’inserimento dei dati richiesti per la prenotazione, ovverosia il giorno di prenotazione, l’orario di inizio e fine, il campo di padel e se si richiede l’attrezzatura. Contestualmente vengono richieste le e-mail degli altri </w:t>
+      </w:r>
+      <w:proofErr w:type="spellStart"/>
+      <w:r>
+        <w:t>padeleur</w:t>
+      </w:r>
+      <w:proofErr w:type="spellEnd"/>
+      <w:r>
+        <w:t xml:space="preserve"> per vedere se anch’essi sono registrati nel Sistema. Nel caso venga richiesta l’attrezzatura bisognerà inserire il numero di racchette e palline richieste. Il Sistema quindi darà, infine, le informazioni sul costo di prenotazione e l’identificativo della prenotazione al </w:t>
+      </w:r>
+      <w:proofErr w:type="spellStart"/>
+      <w:r>
+        <w:t>Padeleur</w:t>
+      </w:r>
+      <w:proofErr w:type="spellEnd"/>
+      <w:r>
+        <w:t>. Si procede, quindi, alla conferma.</w:t>
+      </w:r>
+    </w:p>
+    <w:p>
+      <w:pPr>
+        <w:pStyle w:val="Titolo2"/>
         <w:rPr>
-          <w:rFonts w:asciiTheme="majorHAnsi" w:eastAsiaTheme="majorEastAsia" w:hAnsiTheme="majorHAnsi" w:cstheme="majorBidi"/>
           <w:color w:val="1F3763" w:themeColor="accent1" w:themeShade="7F"/>
           <w:sz w:val="24"/>
           <w:szCs w:val="24"/>
         </w:rPr>
       </w:pPr>
+      <w:r>
+        <w:rPr>
+          <w:color w:val="1F3763" w:themeColor="accent1" w:themeShade="7F"/>
+          <w:sz w:val="24"/>
+          <w:szCs w:val="24"/>
+        </w:rPr>
+        <w:lastRenderedPageBreak/>
+        <w:t>2.</w:t>
+      </w:r>
+      <w:r>
+        <w:rPr>
+          <w:color w:val="1F3763" w:themeColor="accent1" w:themeShade="7F"/>
+          <w:sz w:val="24"/>
+          <w:szCs w:val="24"/>
+        </w:rPr>
+        <w:t>3.3 Contratto delle operazioni</w:t>
+      </w:r>
     </w:p>
+    <w:p>
+      <w:r>
+        <w:t>Di seguito viene indicato il contratto delle operazioni per l’UC2:</w:t>
+      </w:r>
+    </w:p>
+    <w:tbl>
+      <w:tblPr>
+        <w:tblStyle w:val="Grigliatabella"/>
+        <w:tblW w:w="10031" w:type="dxa"/>
+        <w:tblLook w:val="04A0" w:firstRow="1" w:lastRow="0" w:firstColumn="1" w:lastColumn="0" w:noHBand="0" w:noVBand="1"/>
+      </w:tblPr>
+      <w:tblGrid>
+        <w:gridCol w:w="4889"/>
+        <w:gridCol w:w="5142"/>
+      </w:tblGrid>
+      <w:tr>
+        <w:tc>
+          <w:tcPr>
+            <w:tcW w:w="4889" w:type="dxa"/>
+          </w:tcPr>
+          <w:p>
+            <w:pPr>
+              <w:rPr>
+                <w:b/>
+                <w:bCs/>
+              </w:rPr>
+            </w:pPr>
+            <w:r>
+              <w:rPr>
+                <w:b/>
+                <w:bCs/>
+              </w:rPr>
+              <w:t>Operazione:</w:t>
+            </w:r>
+          </w:p>
+        </w:tc>
+        <w:tc>
+          <w:tcPr>
+            <w:tcW w:w="5142" w:type="dxa"/>
+          </w:tcPr>
+          <w:p>
+            <w:proofErr w:type="spellStart"/>
+            <w:r>
+              <w:t>InserimentoNuovaPrenotazione</w:t>
+            </w:r>
+            <w:proofErr w:type="spellEnd"/>
+            <w:r>
+              <w:t>(</w:t>
+            </w:r>
+            <w:proofErr w:type="gramStart"/>
+            <w:r>
+              <w:t>email</w:t>
+            </w:r>
+            <w:proofErr w:type="gramEnd"/>
+            <w:r>
+              <w:t>)</w:t>
+            </w:r>
+          </w:p>
+        </w:tc>
+      </w:tr>
+      <w:tr>
+        <w:tc>
+          <w:tcPr>
+            <w:tcW w:w="4889" w:type="dxa"/>
+          </w:tcPr>
+          <w:p>
+            <w:pPr>
+              <w:rPr>
+                <w:b/>
+                <w:bCs/>
+              </w:rPr>
+            </w:pPr>
+            <w:r>
+              <w:rPr>
+                <w:b/>
+                <w:bCs/>
+              </w:rPr>
+              <w:t>Riferimenti:</w:t>
+            </w:r>
+          </w:p>
+        </w:tc>
+        <w:tc>
+          <w:tcPr>
+            <w:tcW w:w="5142" w:type="dxa"/>
+          </w:tcPr>
+          <w:p>
+            <w:r>
+              <w:t>Caso d’uso UC2: Inserimento e pagamento di una prenotazione</w:t>
+            </w:r>
+            <w:r>
+              <w:t>.</w:t>
+            </w:r>
+          </w:p>
+        </w:tc>
+      </w:tr>
+      <w:tr>
+        <w:tc>
+          <w:tcPr>
+            <w:tcW w:w="4889" w:type="dxa"/>
+          </w:tcPr>
+          <w:p>
+            <w:pPr>
+              <w:rPr>
+                <w:b/>
+                <w:bCs/>
+              </w:rPr>
+            </w:pPr>
+            <w:r>
+              <w:rPr>
+                <w:b/>
+                <w:bCs/>
+              </w:rPr>
+              <w:t>Pre-condizioni:</w:t>
+            </w:r>
+          </w:p>
+        </w:tc>
+        <w:tc>
+          <w:tcPr>
+            <w:tcW w:w="5142" w:type="dxa"/>
+          </w:tcPr>
+          <w:p>
+            <w:r>
+              <w:t>-</w:t>
+            </w:r>
+          </w:p>
+        </w:tc>
+      </w:tr>
+      <w:tr>
+        <w:tc>
+          <w:tcPr>
+            <w:tcW w:w="4889" w:type="dxa"/>
+          </w:tcPr>
+          <w:p>
+            <w:pPr>
+              <w:rPr>
+                <w:b/>
+                <w:bCs/>
+              </w:rPr>
+            </w:pPr>
+            <w:r>
+              <w:rPr>
+                <w:b/>
+                <w:bCs/>
+              </w:rPr>
+              <w:t>Post-condizioni</w:t>
+            </w:r>
+          </w:p>
+        </w:tc>
+        <w:tc>
+          <w:tcPr>
+            <w:tcW w:w="5142" w:type="dxa"/>
+          </w:tcPr>
+          <w:p>
+            <w:pPr>
+              <w:jc w:val="both"/>
+            </w:pPr>
+            <w:r>
+              <w:t xml:space="preserve">Viene effettuato il controllo da parte del Sistema per verificare che il </w:t>
+            </w:r>
+            <w:proofErr w:type="spellStart"/>
+            <w:r>
+              <w:t>Padeleur</w:t>
+            </w:r>
+            <w:proofErr w:type="spellEnd"/>
+            <w:r>
+              <w:t xml:space="preserve"> sia presente all’interno di quest’ultimo e restituisce un Messaggio di Conferma.</w:t>
+            </w:r>
+          </w:p>
+        </w:tc>
+      </w:tr>
+    </w:tbl>
+    <w:p/>
+    <w:tbl>
+      <w:tblPr>
+        <w:tblStyle w:val="Grigliatabella"/>
+        <w:tblW w:w="10038" w:type="dxa"/>
+        <w:tblLook w:val="04A0" w:firstRow="1" w:lastRow="0" w:firstColumn="1" w:lastColumn="0" w:noHBand="0" w:noVBand="1"/>
+      </w:tblPr>
+      <w:tblGrid>
+        <w:gridCol w:w="5019"/>
+        <w:gridCol w:w="5019"/>
+      </w:tblGrid>
+      <w:tr>
+        <w:trPr>
+          <w:trHeight w:val="802"/>
+        </w:trPr>
+        <w:tc>
+          <w:tcPr>
+            <w:tcW w:w="5019" w:type="dxa"/>
+          </w:tcPr>
+          <w:p>
+            <w:pPr>
+              <w:rPr>
+                <w:b/>
+                <w:bCs/>
+              </w:rPr>
+            </w:pPr>
+            <w:r>
+              <w:rPr>
+                <w:b/>
+                <w:bCs/>
+              </w:rPr>
+              <w:t>Operazione:</w:t>
+            </w:r>
+          </w:p>
+        </w:tc>
+        <w:tc>
+          <w:tcPr>
+            <w:tcW w:w="5019" w:type="dxa"/>
+          </w:tcPr>
+          <w:p>
+            <w:proofErr w:type="spellStart"/>
+            <w:proofErr w:type="gramStart"/>
+            <w:r>
+              <w:t>InserimentoDati</w:t>
+            </w:r>
+            <w:proofErr w:type="spellEnd"/>
+            <w:r>
+              <w:t>(</w:t>
+            </w:r>
+            <w:proofErr w:type="spellStart"/>
+            <w:proofErr w:type="gramEnd"/>
+            <w:r>
+              <w:t>giornoPrenotazione</w:t>
+            </w:r>
+            <w:proofErr w:type="spellEnd"/>
+            <w:r>
+              <w:t xml:space="preserve">, </w:t>
+            </w:r>
+            <w:proofErr w:type="spellStart"/>
+            <w:r>
+              <w:t>oraInizio</w:t>
+            </w:r>
+            <w:proofErr w:type="spellEnd"/>
+            <w:r>
+              <w:t xml:space="preserve">, </w:t>
+            </w:r>
+            <w:proofErr w:type="spellStart"/>
+            <w:r>
+              <w:t>oraFine</w:t>
+            </w:r>
+            <w:proofErr w:type="spellEnd"/>
+            <w:r>
+              <w:t xml:space="preserve">, email2, email3, email4, </w:t>
+            </w:r>
+            <w:proofErr w:type="spellStart"/>
+            <w:r>
+              <w:t>attrezzaturaRichiesta</w:t>
+            </w:r>
+            <w:proofErr w:type="spellEnd"/>
+            <w:r>
+              <w:t xml:space="preserve">, </w:t>
+            </w:r>
+            <w:proofErr w:type="spellStart"/>
+            <w:r>
+              <w:t>campoPadel</w:t>
+            </w:r>
+            <w:proofErr w:type="spellEnd"/>
+            <w:r>
+              <w:t>)</w:t>
+            </w:r>
+            <w:r>
+              <w:t>.</w:t>
+            </w:r>
+          </w:p>
+        </w:tc>
+      </w:tr>
+      <w:tr>
+        <w:trPr>
+          <w:trHeight w:val="538"/>
+        </w:trPr>
+        <w:tc>
+          <w:tcPr>
+            <w:tcW w:w="5019" w:type="dxa"/>
+          </w:tcPr>
+          <w:p>
+            <w:pPr>
+              <w:rPr>
+                <w:b/>
+                <w:bCs/>
+              </w:rPr>
+            </w:pPr>
+            <w:r>
+              <w:rPr>
+                <w:b/>
+                <w:bCs/>
+              </w:rPr>
+              <w:t>Riferimenti:</w:t>
+            </w:r>
+          </w:p>
+        </w:tc>
+        <w:tc>
+          <w:tcPr>
+            <w:tcW w:w="5019" w:type="dxa"/>
+          </w:tcPr>
+          <w:p>
+            <w:r>
+              <w:t>Caso d’uso UC2: Inserimento e pagamento di una prenotazione</w:t>
+            </w:r>
+            <w:r>
+              <w:t>.</w:t>
+            </w:r>
+          </w:p>
+        </w:tc>
+      </w:tr>
+      <w:tr>
+        <w:trPr>
+          <w:trHeight w:val="263"/>
+        </w:trPr>
+        <w:tc>
+          <w:tcPr>
+            <w:tcW w:w="5019" w:type="dxa"/>
+          </w:tcPr>
+          <w:p>
+            <w:r>
+              <w:rPr>
+                <w:b/>
+                <w:bCs/>
+              </w:rPr>
+              <w:t>Pre-condizioni:</w:t>
+            </w:r>
+          </w:p>
+        </w:tc>
+        <w:tc>
+          <w:tcPr>
+            <w:tcW w:w="5019" w:type="dxa"/>
+          </w:tcPr>
+          <w:p>
+            <w:r>
+              <w:t xml:space="preserve">Il </w:t>
+            </w:r>
+            <w:proofErr w:type="spellStart"/>
+            <w:r>
+              <w:t>Padeleur</w:t>
+            </w:r>
+            <w:proofErr w:type="spellEnd"/>
+            <w:r>
+              <w:t xml:space="preserve"> è registrato nel Sistema.</w:t>
+            </w:r>
+          </w:p>
+        </w:tc>
+      </w:tr>
+      <w:tr>
+        <w:trPr>
+          <w:trHeight w:val="3430"/>
+        </w:trPr>
+        <w:tc>
+          <w:tcPr>
+            <w:tcW w:w="5019" w:type="dxa"/>
+          </w:tcPr>
+          <w:p>
+            <w:pPr>
+              <w:rPr>
+                <w:b/>
+                <w:bCs/>
+              </w:rPr>
+            </w:pPr>
+            <w:r>
+              <w:rPr>
+                <w:b/>
+                <w:bCs/>
+              </w:rPr>
+              <w:t>Post-condizioni:</w:t>
+            </w:r>
+          </w:p>
+        </w:tc>
+        <w:tc>
+          <w:tcPr>
+            <w:tcW w:w="5019" w:type="dxa"/>
+          </w:tcPr>
+          <w:p>
+            <w:pPr>
+              <w:pStyle w:val="Paragrafoelenco"/>
+              <w:numPr>
+                <w:ilvl w:val="0"/>
+                <w:numId w:val="4"/>
+              </w:numPr>
+            </w:pPr>
+            <w:r>
+              <w:t>È</w:t>
+            </w:r>
+            <w:r>
+              <w:t xml:space="preserve"> stata creata l’istanza </w:t>
+            </w:r>
+            <w:proofErr w:type="spellStart"/>
+            <w:proofErr w:type="gramStart"/>
+            <w:r>
+              <w:t>nuovaPrenotazione</w:t>
+            </w:r>
+            <w:proofErr w:type="spellEnd"/>
+            <w:proofErr w:type="gramEnd"/>
+            <w:r>
+              <w:t xml:space="preserve"> di </w:t>
+            </w:r>
+            <w:r>
+              <w:t>Prenotazione;</w:t>
+            </w:r>
+          </w:p>
+          <w:p>
+            <w:pPr>
+              <w:pStyle w:val="Paragrafoelenco"/>
+              <w:numPr>
+                <w:ilvl w:val="0"/>
+                <w:numId w:val="4"/>
+              </w:numPr>
+            </w:pPr>
+            <w:r>
+              <w:t xml:space="preserve">Gli attributi </w:t>
+            </w:r>
+            <w:proofErr w:type="spellStart"/>
+            <w:r>
+              <w:t>giornoPrenotazione</w:t>
+            </w:r>
+            <w:proofErr w:type="spellEnd"/>
+            <w:r>
+              <w:t xml:space="preserve">, </w:t>
+            </w:r>
+            <w:proofErr w:type="spellStart"/>
+            <w:r>
+              <w:t>oraInizio</w:t>
+            </w:r>
+            <w:proofErr w:type="spellEnd"/>
+            <w:r>
+              <w:t xml:space="preserve">, </w:t>
+            </w:r>
+            <w:proofErr w:type="spellStart"/>
+            <w:r>
+              <w:t>oraFine</w:t>
+            </w:r>
+            <w:proofErr w:type="spellEnd"/>
+            <w:r>
+              <w:t xml:space="preserve">, email2, email3, email4, </w:t>
+            </w:r>
+            <w:proofErr w:type="spellStart"/>
+            <w:r>
+              <w:t>attrezzaturaRichiesta</w:t>
+            </w:r>
+            <w:proofErr w:type="spellEnd"/>
+            <w:r>
+              <w:t xml:space="preserve">, </w:t>
+            </w:r>
+            <w:proofErr w:type="spellStart"/>
+            <w:r>
+              <w:t>campoPadel</w:t>
+            </w:r>
+            <w:proofErr w:type="spellEnd"/>
+            <w:r>
+              <w:t xml:space="preserve"> sono stati inizializzati correttamente. </w:t>
+            </w:r>
+          </w:p>
+          <w:p>
+            <w:pPr>
+              <w:pStyle w:val="Paragrafoelenco"/>
+              <w:numPr>
+                <w:ilvl w:val="0"/>
+                <w:numId w:val="4"/>
+              </w:numPr>
+            </w:pPr>
+            <w:r>
+              <w:t xml:space="preserve">Le e-mail degli altri </w:t>
+            </w:r>
+            <w:proofErr w:type="spellStart"/>
+            <w:r>
+              <w:t>padeleur</w:t>
+            </w:r>
+            <w:proofErr w:type="spellEnd"/>
+            <w:r>
+              <w:t xml:space="preserve"> sono state verificate;</w:t>
+            </w:r>
+          </w:p>
+          <w:p>
+            <w:pPr>
+              <w:pStyle w:val="Paragrafoelenco"/>
+              <w:numPr>
+                <w:ilvl w:val="0"/>
+                <w:numId w:val="4"/>
+              </w:numPr>
+            </w:pPr>
+            <w:proofErr w:type="spellStart"/>
+            <w:proofErr w:type="gramStart"/>
+            <w:r>
+              <w:t>nuovaPrenotazione</w:t>
+            </w:r>
+            <w:proofErr w:type="spellEnd"/>
+            <w:proofErr w:type="gramEnd"/>
+            <w:r>
+              <w:t xml:space="preserve"> è stato associato a </w:t>
+            </w:r>
+            <w:proofErr w:type="spellStart"/>
+            <w:r>
+              <w:t>GiocoPadel</w:t>
+            </w:r>
+            <w:proofErr w:type="spellEnd"/>
+            <w:r>
+              <w:t xml:space="preserve"> tramite l’associazione “corrente”.</w:t>
+            </w:r>
+          </w:p>
+          <w:p>
+            <w:pPr>
+              <w:pStyle w:val="Paragrafoelenco"/>
+              <w:numPr>
+                <w:ilvl w:val="0"/>
+                <w:numId w:val="4"/>
+              </w:numPr>
+            </w:pPr>
+            <w:r>
+              <w:t>A seguito di un’eventuale richiesta di attrezzatura, viene indicato prezzo e id della prenotazione.</w:t>
+            </w:r>
+          </w:p>
+        </w:tc>
+      </w:tr>
+    </w:tbl>
+    <w:p/>
+    <w:tbl>
+      <w:tblPr>
+        <w:tblStyle w:val="Grigliatabella"/>
+        <w:tblW w:w="10031" w:type="dxa"/>
+        <w:tblLook w:val="04A0" w:firstRow="1" w:lastRow="0" w:firstColumn="1" w:lastColumn="0" w:noHBand="0" w:noVBand="1"/>
+      </w:tblPr>
+      <w:tblGrid>
+        <w:gridCol w:w="5108"/>
+        <w:gridCol w:w="4923"/>
+      </w:tblGrid>
+      <w:tr>
+        <w:trPr>
+          <w:trHeight w:val="480"/>
+        </w:trPr>
+        <w:tc>
+          <w:tcPr>
+            <w:tcW w:w="5108" w:type="dxa"/>
+          </w:tcPr>
+          <w:p>
+            <w:pPr>
+              <w:rPr>
+                <w:b/>
+                <w:bCs/>
+              </w:rPr>
+            </w:pPr>
+            <w:r>
+              <w:rPr>
+                <w:b/>
+                <w:bCs/>
+              </w:rPr>
+              <w:t xml:space="preserve">Operazione: </w:t>
+            </w:r>
+          </w:p>
+        </w:tc>
+        <w:tc>
+          <w:tcPr>
+            <w:tcW w:w="4923" w:type="dxa"/>
+          </w:tcPr>
+          <w:p>
+            <w:proofErr w:type="spellStart"/>
+            <w:proofErr w:type="gramStart"/>
+            <w:r>
+              <w:t>InserimentoAttrezzatura</w:t>
+            </w:r>
+            <w:proofErr w:type="spellEnd"/>
+            <w:r>
+              <w:t>(</w:t>
+            </w:r>
+            <w:proofErr w:type="spellStart"/>
+            <w:proofErr w:type="gramEnd"/>
+            <w:r>
+              <w:t>numeroRacchette</w:t>
+            </w:r>
+            <w:proofErr w:type="spellEnd"/>
+            <w:r>
+              <w:t xml:space="preserve">, </w:t>
+            </w:r>
+            <w:proofErr w:type="spellStart"/>
+            <w:r>
+              <w:t>numeroPalline</w:t>
+            </w:r>
+            <w:proofErr w:type="spellEnd"/>
+            <w:r>
+              <w:t>)</w:t>
+            </w:r>
+          </w:p>
+        </w:tc>
+      </w:tr>
+      <w:tr>
+        <w:trPr>
+          <w:trHeight w:val="470"/>
+        </w:trPr>
+        <w:tc>
+          <w:tcPr>
+            <w:tcW w:w="5108" w:type="dxa"/>
+          </w:tcPr>
+          <w:p>
+            <w:pPr>
+              <w:rPr>
+                <w:b/>
+                <w:bCs/>
+              </w:rPr>
+            </w:pPr>
+            <w:r>
+              <w:rPr>
+                <w:b/>
+                <w:bCs/>
+              </w:rPr>
+              <w:t>Riferimenti:</w:t>
+            </w:r>
+          </w:p>
+        </w:tc>
+        <w:tc>
+          <w:tcPr>
+            <w:tcW w:w="4923" w:type="dxa"/>
+          </w:tcPr>
+          <w:p>
+            <w:r>
+              <w:t>Caso d’uso UC2: Inserimento e pagamento di una prenotazione.</w:t>
+            </w:r>
+          </w:p>
+        </w:tc>
+      </w:tr>
+      <w:tr>
+        <w:trPr>
+          <w:trHeight w:val="234"/>
+        </w:trPr>
+        <w:tc>
+          <w:tcPr>
+            <w:tcW w:w="5108" w:type="dxa"/>
+          </w:tcPr>
+          <w:p>
+            <w:pPr>
+              <w:rPr>
+                <w:b/>
+                <w:bCs/>
+              </w:rPr>
+            </w:pPr>
+            <w:r>
+              <w:rPr>
+                <w:b/>
+                <w:bCs/>
+              </w:rPr>
+              <w:t>Pre-condizioni:</w:t>
+            </w:r>
+          </w:p>
+        </w:tc>
+        <w:tc>
+          <w:tcPr>
+            <w:tcW w:w="4923" w:type="dxa"/>
+          </w:tcPr>
+          <w:p>
+            <w:r>
+              <w:t xml:space="preserve">Il </w:t>
+            </w:r>
+            <w:proofErr w:type="spellStart"/>
+            <w:r>
+              <w:t>Padeleur</w:t>
+            </w:r>
+            <w:proofErr w:type="spellEnd"/>
+            <w:r>
+              <w:t xml:space="preserve"> ha richiesto di noleggiare l’attrezzatura.</w:t>
+            </w:r>
+          </w:p>
+        </w:tc>
+      </w:tr>
+      <w:tr>
+        <w:trPr>
+          <w:trHeight w:val="1435"/>
+        </w:trPr>
+        <w:tc>
+          <w:tcPr>
+            <w:tcW w:w="5108" w:type="dxa"/>
+          </w:tcPr>
+          <w:p>
+            <w:pPr>
+              <w:rPr>
+                <w:b/>
+                <w:bCs/>
+              </w:rPr>
+            </w:pPr>
+            <w:r>
+              <w:rPr>
+                <w:b/>
+                <w:bCs/>
+              </w:rPr>
+              <w:t>Post-condizioni:</w:t>
+            </w:r>
+          </w:p>
+        </w:tc>
+        <w:tc>
+          <w:tcPr>
+            <w:tcW w:w="4923" w:type="dxa"/>
+          </w:tcPr>
+          <w:p>
+            <w:pPr>
+              <w:pStyle w:val="Paragrafoelenco"/>
+              <w:numPr>
+                <w:ilvl w:val="0"/>
+                <w:numId w:val="5"/>
+              </w:numPr>
+              <w:jc w:val="both"/>
+            </w:pPr>
+            <w:r>
+              <w:t>L’attrezzatura richiesta è disponibile.</w:t>
+            </w:r>
+          </w:p>
+          <w:p>
+            <w:pPr>
+              <w:pStyle w:val="Paragrafoelenco"/>
+              <w:numPr>
+                <w:ilvl w:val="0"/>
+                <w:numId w:val="5"/>
+              </w:numPr>
+              <w:jc w:val="both"/>
+            </w:pPr>
+            <w:r>
+              <w:t xml:space="preserve">È stata modificata l’istanza </w:t>
+            </w:r>
+            <w:proofErr w:type="spellStart"/>
+            <w:proofErr w:type="gramStart"/>
+            <w:r>
+              <w:t>nuovaPrenotazione</w:t>
+            </w:r>
+            <w:proofErr w:type="spellEnd"/>
+            <w:proofErr w:type="gramEnd"/>
+            <w:r>
+              <w:t xml:space="preserve"> aggiungendo il quantitativo di attrezzatura richiesta.</w:t>
+            </w:r>
+          </w:p>
+          <w:p>
+            <w:pPr>
+              <w:pStyle w:val="Paragrafoelenco"/>
+              <w:numPr>
+                <w:ilvl w:val="0"/>
+                <w:numId w:val="5"/>
+              </w:numPr>
+              <w:jc w:val="both"/>
+            </w:pPr>
+            <w:r>
+              <w:t>Vengono aggiornate le quantità in Magazzino.</w:t>
+            </w:r>
+          </w:p>
+        </w:tc>
+      </w:tr>
+    </w:tbl>
+    <w:p/>
+    <w:tbl>
+      <w:tblPr>
+        <w:tblStyle w:val="Grigliatabella"/>
+        <w:tblW w:w="10031" w:type="dxa"/>
+        <w:tblLook w:val="04A0" w:firstRow="1" w:lastRow="0" w:firstColumn="1" w:lastColumn="0" w:noHBand="0" w:noVBand="1"/>
+      </w:tblPr>
+      <w:tblGrid>
+        <w:gridCol w:w="4889"/>
+        <w:gridCol w:w="5142"/>
+      </w:tblGrid>
+      <w:tr>
+        <w:tc>
+          <w:tcPr>
+            <w:tcW w:w="4889" w:type="dxa"/>
+          </w:tcPr>
+          <w:p>
+            <w:pPr>
+              <w:rPr>
+                <w:b/>
+                <w:bCs/>
+              </w:rPr>
+            </w:pPr>
+            <w:r>
+              <w:rPr>
+                <w:b/>
+                <w:bCs/>
+              </w:rPr>
+              <w:t>Operazione:</w:t>
+            </w:r>
+          </w:p>
+        </w:tc>
+        <w:tc>
+          <w:tcPr>
+            <w:tcW w:w="5142" w:type="dxa"/>
+          </w:tcPr>
+          <w:p>
+            <w:proofErr w:type="spellStart"/>
+            <w:proofErr w:type="gramStart"/>
+            <w:r>
+              <w:t>ConfermaPadeleur</w:t>
+            </w:r>
+            <w:proofErr w:type="spellEnd"/>
+            <w:r>
+              <w:t>(</w:t>
+            </w:r>
+            <w:proofErr w:type="gramEnd"/>
+            <w:r>
+              <w:t>)</w:t>
+            </w:r>
+          </w:p>
+        </w:tc>
+      </w:tr>
+      <w:tr>
+        <w:tc>
+          <w:tcPr>
+            <w:tcW w:w="4889" w:type="dxa"/>
+          </w:tcPr>
+          <w:p>
+            <w:pPr>
+              <w:rPr>
+                <w:b/>
+                <w:bCs/>
+              </w:rPr>
+            </w:pPr>
+            <w:r>
+              <w:rPr>
+                <w:b/>
+                <w:bCs/>
+              </w:rPr>
+              <w:t>Riferimenti:</w:t>
+            </w:r>
+          </w:p>
+        </w:tc>
+        <w:tc>
+          <w:tcPr>
+            <w:tcW w:w="5142" w:type="dxa"/>
+          </w:tcPr>
+          <w:p>
+            <w:r>
+              <w:t>Caso d’uso UC2: Inserimento e pagamento di una prenotazione.</w:t>
+            </w:r>
+          </w:p>
+        </w:tc>
+      </w:tr>
+      <w:tr>
+        <w:tc>
+          <w:tcPr>
+            <w:tcW w:w="4889" w:type="dxa"/>
+          </w:tcPr>
+          <w:p>
+            <w:pPr>
+              <w:rPr>
+                <w:b/>
+                <w:bCs/>
+              </w:rPr>
+            </w:pPr>
+            <w:r>
+              <w:rPr>
+                <w:b/>
+                <w:bCs/>
+              </w:rPr>
+              <w:t>Pre-condizioni:</w:t>
+            </w:r>
+          </w:p>
+        </w:tc>
+        <w:tc>
+          <w:tcPr>
+            <w:tcW w:w="5142" w:type="dxa"/>
+          </w:tcPr>
+          <w:p>
+            <w:r>
+              <w:t xml:space="preserve">È in corso l’inserimento del nuovo </w:t>
+            </w:r>
+            <w:proofErr w:type="spellStart"/>
+            <w:r>
+              <w:t>Padeleur</w:t>
+            </w:r>
+            <w:proofErr w:type="spellEnd"/>
+            <w:r>
+              <w:t>.</w:t>
+            </w:r>
+          </w:p>
+        </w:tc>
+      </w:tr>
+      <w:tr>
+        <w:tc>
+          <w:tcPr>
+            <w:tcW w:w="4889" w:type="dxa"/>
+          </w:tcPr>
+          <w:p>
+            <w:pPr>
+              <w:rPr>
+                <w:b/>
+                <w:bCs/>
+              </w:rPr>
+            </w:pPr>
+            <w:r>
+              <w:rPr>
+                <w:b/>
+                <w:bCs/>
+              </w:rPr>
+              <w:t>Post-condizioni:</w:t>
+            </w:r>
+          </w:p>
+        </w:tc>
+        <w:tc>
+          <w:tcPr>
+            <w:tcW w:w="5142" w:type="dxa"/>
+          </w:tcPr>
+          <w:p>
+            <w:proofErr w:type="spellStart"/>
+            <w:proofErr w:type="gramStart"/>
+            <w:r>
+              <w:t>nuovaPrenotazione</w:t>
+            </w:r>
+            <w:proofErr w:type="spellEnd"/>
+            <w:proofErr w:type="gramEnd"/>
+            <w:r>
+              <w:t xml:space="preserve"> è stato aggiunto a </w:t>
+            </w:r>
+            <w:proofErr w:type="spellStart"/>
+            <w:r>
+              <w:t>GiocoPadel</w:t>
+            </w:r>
+            <w:proofErr w:type="spellEnd"/>
+            <w:r>
+              <w:t xml:space="preserve"> tramite l’associazione “crea”.</w:t>
+            </w:r>
+          </w:p>
+        </w:tc>
+      </w:tr>
+    </w:tbl>
+    <w:p/>
+    <w:p>
+      <w:pPr>
+        <w:pStyle w:val="Titolo2"/>
+      </w:pPr>
+      <w:r>
+        <w:lastRenderedPageBreak/>
+        <w:t>2.4 Progettazione</w:t>
+      </w:r>
+    </w:p>
+    <w:p/>
     <w:sectPr>
       <w:pgSz w:w="11906" w:h="16838"/>
       <w:pgMar w:top="1417" w:right="1134" w:bottom="1134" w:left="1134" w:header="708" w:footer="708" w:gutter="0"/>
@@ -654,6 +1635,56 @@
 </w:document>
 </file>
 
+<file path=word/endnotes.xml><?xml version="1.0" encoding="utf-8"?>
+<w:endnotes xmlns:wpc="http://schemas.microsoft.com/office/word/2010/wordprocessingCanvas" xmlns:cx="http://schemas.microsoft.com/office/drawing/2014/chartex" xmlns:cx1="http://schemas.microsoft.com/office/drawing/2015/9/8/chartex" xmlns:cx2="http://schemas.microsoft.com/office/drawing/2015/10/21/chartex" xmlns:cx3="http://schemas.microsoft.com/office/drawing/2016/5/9/chartex" xmlns:cx4="http://schemas.microsoft.com/office/drawing/2016/5/10/chartex" xmlns:cx5="http://schemas.microsoft.com/office/drawing/2016/5/11/chartex" xmlns:cx6="http://schemas.microsoft.com/office/drawing/2016/5/12/chartex" xmlns:cx7="http://schemas.microsoft.com/office/drawing/2016/5/13/chartex" xmlns:cx8="http://schemas.microsoft.com/office/drawing/2016/5/14/chartex" xmlns:mc="http://schemas.openxmlformats.org/markup-compatibility/2006" xmlns:aink="http://schemas.microsoft.com/office/drawing/2016/ink" xmlns:am3d="http://schemas.microsoft.com/office/drawing/2017/model3d" xmlns:o="urn:schemas-microsoft-com:office:office" xmlns:oel="http://schemas.microsoft.com/office/2019/extlst" xmlns:r="http://schemas.openxmlformats.org/officeDocument/2006/relationships" xmlns:m="http://schemas.openxmlformats.org/officeDocument/2006/math" xmlns:v="urn:schemas-microsoft-com:vml" xmlns:wp14="http://schemas.microsoft.com/office/word/2010/wordprocessingDrawing" xmlns:wp="http://schemas.openxmlformats.org/drawingml/2006/wordprocessingDrawing" xmlns:w10="urn:schemas-microsoft-com:office:word" xmlns:w="http://schemas.openxmlformats.org/wordprocessingml/2006/main" xmlns:w14="http://schemas.microsoft.com/office/word/2010/wordml" xmlns:w15="http://schemas.microsoft.com/office/word/2012/wordml" xmlns:w16cex="http://schemas.microsoft.com/office/word/2018/wordml/cex" xmlns:w16cid="http://schemas.microsoft.com/office/word/2016/wordml/cid" xmlns:w16="http://schemas.microsoft.com/office/word/2018/wordml" xmlns:w16sdtdh="http://schemas.microsoft.com/office/word/2020/wordml/sdtdatahash" xmlns:w16se="http://schemas.microsoft.com/office/word/2015/wordml/symex" xmlns:wpg="http://schemas.microsoft.com/office/word/2010/wordprocessingGroup" xmlns:wpi="http://schemas.microsoft.com/office/word/2010/wordprocessingInk" xmlns:wne="http://schemas.microsoft.com/office/word/2006/wordml" xmlns:wps="http://schemas.microsoft.com/office/word/2010/wordprocessingShape" mc:Ignorable="w14 w15 w16se w16cid w16 w16cex w16sdtdh wp14">
+  <w:endnote w:type="separator" w:id="-1">
+    <w:p>
+      <w:pPr>
+        <w:spacing w:after="0" w:line="240" w:lineRule="auto"/>
+      </w:pPr>
+      <w:r>
+        <w:separator/>
+      </w:r>
+    </w:p>
+  </w:endnote>
+  <w:endnote w:type="continuationSeparator" w:id="0">
+    <w:p>
+      <w:pPr>
+        <w:spacing w:after="0" w:line="240" w:lineRule="auto"/>
+      </w:pPr>
+      <w:r>
+        <w:continuationSeparator/>
+      </w:r>
+    </w:p>
+  </w:endnote>
+</w:endnotes>
+</file>
+
+<file path=word/footnotes.xml><?xml version="1.0" encoding="utf-8"?>
+<w:footnotes xmlns:wpc="http://schemas.microsoft.com/office/word/2010/wordprocessingCanvas" xmlns:cx="http://schemas.microsoft.com/office/drawing/2014/chartex" xmlns:cx1="http://schemas.microsoft.com/office/drawing/2015/9/8/chartex" xmlns:cx2="http://schemas.microsoft.com/office/drawing/2015/10/21/chartex" xmlns:cx3="http://schemas.microsoft.com/office/drawing/2016/5/9/chartex" xmlns:cx4="http://schemas.microsoft.com/office/drawing/2016/5/10/chartex" xmlns:cx5="http://schemas.microsoft.com/office/drawing/2016/5/11/chartex" xmlns:cx6="http://schemas.microsoft.com/office/drawing/2016/5/12/chartex" xmlns:cx7="http://schemas.microsoft.com/office/drawing/2016/5/13/chartex" xmlns:cx8="http://schemas.microsoft.com/office/drawing/2016/5/14/chartex" xmlns:mc="http://schemas.openxmlformats.org/markup-compatibility/2006" xmlns:aink="http://schemas.microsoft.com/office/drawing/2016/ink" xmlns:am3d="http://schemas.microsoft.com/office/drawing/2017/model3d" xmlns:o="urn:schemas-microsoft-com:office:office" xmlns:oel="http://schemas.microsoft.com/office/2019/extlst" xmlns:r="http://schemas.openxmlformats.org/officeDocument/2006/relationships" xmlns:m="http://schemas.openxmlformats.org/officeDocument/2006/math" xmlns:v="urn:schemas-microsoft-com:vml" xmlns:wp14="http://schemas.microsoft.com/office/word/2010/wordprocessingDrawing" xmlns:wp="http://schemas.openxmlformats.org/drawingml/2006/wordprocessingDrawing" xmlns:w10="urn:schemas-microsoft-com:office:word" xmlns:w="http://schemas.openxmlformats.org/wordprocessingml/2006/main" xmlns:w14="http://schemas.microsoft.com/office/word/2010/wordml" xmlns:w15="http://schemas.microsoft.com/office/word/2012/wordml" xmlns:w16cex="http://schemas.microsoft.com/office/word/2018/wordml/cex" xmlns:w16cid="http://schemas.microsoft.com/office/word/2016/wordml/cid" xmlns:w16="http://schemas.microsoft.com/office/word/2018/wordml" xmlns:w16sdtdh="http://schemas.microsoft.com/office/word/2020/wordml/sdtdatahash" xmlns:w16se="http://schemas.microsoft.com/office/word/2015/wordml/symex" xmlns:wpg="http://schemas.microsoft.com/office/word/2010/wordprocessingGroup" xmlns:wpi="http://schemas.microsoft.com/office/word/2010/wordprocessingInk" xmlns:wne="http://schemas.microsoft.com/office/word/2006/wordml" xmlns:wps="http://schemas.microsoft.com/office/word/2010/wordprocessingShape" mc:Ignorable="w14 w15 w16se w16cid w16 w16cex w16sdtdh wp14">
+  <w:footnote w:type="separator" w:id="-1">
+    <w:p>
+      <w:pPr>
+        <w:spacing w:after="0" w:line="240" w:lineRule="auto"/>
+      </w:pPr>
+      <w:r>
+        <w:separator/>
+      </w:r>
+    </w:p>
+  </w:footnote>
+  <w:footnote w:type="continuationSeparator" w:id="0">
+    <w:p>
+      <w:pPr>
+        <w:spacing w:after="0" w:line="240" w:lineRule="auto"/>
+      </w:pPr>
+      <w:r>
+        <w:continuationSeparator/>
+      </w:r>
+    </w:p>
+  </w:footnote>
+</w:footnotes>
+</file>
+
 <file path=word/numbering.xml><?xml version="1.0" encoding="utf-8"?>
 <w:numbering xmlns:wpc="http://schemas.microsoft.com/office/word/2010/wordprocessingCanvas" xmlns:cx="http://schemas.microsoft.com/office/drawing/2014/chartex" xmlns:cx1="http://schemas.microsoft.com/office/drawing/2015/9/8/chartex" xmlns:cx2="http://schemas.microsoft.com/office/drawing/2015/10/21/chartex" xmlns:cx3="http://schemas.microsoft.com/office/drawing/2016/5/9/chartex" xmlns:cx4="http://schemas.microsoft.com/office/drawing/2016/5/10/chartex" xmlns:cx5="http://schemas.microsoft.com/office/drawing/2016/5/11/chartex" xmlns:cx6="http://schemas.microsoft.com/office/drawing/2016/5/12/chartex" xmlns:cx7="http://schemas.microsoft.com/office/drawing/2016/5/13/chartex" xmlns:cx8="http://schemas.microsoft.com/office/drawing/2016/5/14/chartex" xmlns:mc="http://schemas.openxmlformats.org/markup-compatibility/2006" xmlns:aink="http://schemas.microsoft.com/office/drawing/2016/ink" xmlns:am3d="http://schemas.microsoft.com/office/drawing/2017/model3d" xmlns:o="urn:schemas-microsoft-com:office:office" xmlns:oel="http://schemas.microsoft.com/office/2019/extlst" xmlns:r="http://schemas.openxmlformats.org/officeDocument/2006/relationships" xmlns:m="http://schemas.openxmlformats.org/officeDocument/2006/math" xmlns:v="urn:schemas-microsoft-com:vml" xmlns:wp14="http://schemas.microsoft.com/office/word/2010/wordprocessingDrawing" xmlns:wp="http://schemas.openxmlformats.org/drawingml/2006/wordprocessingDrawing" xmlns:w10="urn:schemas-microsoft-com:office:word" xmlns:w="http://schemas.openxmlformats.org/wordprocessingml/2006/main" xmlns:w14="http://schemas.microsoft.com/office/word/2010/wordml" xmlns:w15="http://schemas.microsoft.com/office/word/2012/wordml" xmlns:w16cex="http://schemas.microsoft.com/office/word/2018/wordml/cex" xmlns:w16cid="http://schemas.microsoft.com/office/word/2016/wordml/cid" xmlns:w16="http://schemas.microsoft.com/office/word/2018/wordml" xmlns:w16sdtdh="http://schemas.microsoft.com/office/word/2020/wordml/sdtdatahash" xmlns:w16se="http://schemas.microsoft.com/office/word/2015/wordml/symex" xmlns:wpg="http://schemas.microsoft.com/office/word/2010/wordprocessingGroup" xmlns:wpi="http://schemas.microsoft.com/office/word/2010/wordprocessingInk" xmlns:wne="http://schemas.microsoft.com/office/word/2006/wordml" xmlns:wps="http://schemas.microsoft.com/office/word/2010/wordprocessingShape" mc:Ignorable="w14 w15 w16se w16cid w16 w16cex w16sdtdh wp14">
   <w:abstractNum w:abstractNumId="0" w15:restartNumberingAfterBreak="0">
@@ -770,9 +1801,276 @@
     </w:lvl>
   </w:abstractNum>
   <w:abstractNum w:abstractNumId="1" w15:restartNumberingAfterBreak="0">
+    <w:nsid w:val="41C13AB2"/>
+    <w:multiLevelType w:val="hybridMultilevel"/>
+    <w:tmpl w:val="9A9867EE"/>
+    <w:lvl w:ilvl="0" w:tplc="0410000F">
+      <w:start w:val="1"/>
+      <w:numFmt w:val="decimal"/>
+      <w:lvlText w:val="%1."/>
+      <w:lvlJc w:val="left"/>
+      <w:pPr>
+        <w:ind w:left="720" w:hanging="360"/>
+      </w:pPr>
+      <w:rPr>
+        <w:rFonts w:hint="default"/>
+      </w:rPr>
+    </w:lvl>
+    <w:lvl w:ilvl="1" w:tplc="04100019" w:tentative="1">
+      <w:start w:val="1"/>
+      <w:numFmt w:val="lowerLetter"/>
+      <w:lvlText w:val="%2."/>
+      <w:lvlJc w:val="left"/>
+      <w:pPr>
+        <w:ind w:left="1440" w:hanging="360"/>
+      </w:pPr>
+    </w:lvl>
+    <w:lvl w:ilvl="2" w:tplc="0410001B" w:tentative="1">
+      <w:start w:val="1"/>
+      <w:numFmt w:val="lowerRoman"/>
+      <w:lvlText w:val="%3."/>
+      <w:lvlJc w:val="right"/>
+      <w:pPr>
+        <w:ind w:left="2160" w:hanging="180"/>
+      </w:pPr>
+    </w:lvl>
+    <w:lvl w:ilvl="3" w:tplc="0410000F" w:tentative="1">
+      <w:start w:val="1"/>
+      <w:numFmt w:val="decimal"/>
+      <w:lvlText w:val="%4."/>
+      <w:lvlJc w:val="left"/>
+      <w:pPr>
+        <w:ind w:left="2880" w:hanging="360"/>
+      </w:pPr>
+    </w:lvl>
+    <w:lvl w:ilvl="4" w:tplc="04100019" w:tentative="1">
+      <w:start w:val="1"/>
+      <w:numFmt w:val="lowerLetter"/>
+      <w:lvlText w:val="%5."/>
+      <w:lvlJc w:val="left"/>
+      <w:pPr>
+        <w:ind w:left="3600" w:hanging="360"/>
+      </w:pPr>
+    </w:lvl>
+    <w:lvl w:ilvl="5" w:tplc="0410001B" w:tentative="1">
+      <w:start w:val="1"/>
+      <w:numFmt w:val="lowerRoman"/>
+      <w:lvlText w:val="%6."/>
+      <w:lvlJc w:val="right"/>
+      <w:pPr>
+        <w:ind w:left="4320" w:hanging="180"/>
+      </w:pPr>
+    </w:lvl>
+    <w:lvl w:ilvl="6" w:tplc="0410000F" w:tentative="1">
+      <w:start w:val="1"/>
+      <w:numFmt w:val="decimal"/>
+      <w:lvlText w:val="%7."/>
+      <w:lvlJc w:val="left"/>
+      <w:pPr>
+        <w:ind w:left="5040" w:hanging="360"/>
+      </w:pPr>
+    </w:lvl>
+    <w:lvl w:ilvl="7" w:tplc="04100019" w:tentative="1">
+      <w:start w:val="1"/>
+      <w:numFmt w:val="lowerLetter"/>
+      <w:lvlText w:val="%8."/>
+      <w:lvlJc w:val="left"/>
+      <w:pPr>
+        <w:ind w:left="5760" w:hanging="360"/>
+      </w:pPr>
+    </w:lvl>
+    <w:lvl w:ilvl="8" w:tplc="0410001B" w:tentative="1">
+      <w:start w:val="1"/>
+      <w:numFmt w:val="lowerRoman"/>
+      <w:lvlText w:val="%9."/>
+      <w:lvlJc w:val="right"/>
+      <w:pPr>
+        <w:ind w:left="6480" w:hanging="180"/>
+      </w:pPr>
+    </w:lvl>
+  </w:abstractNum>
+  <w:abstractNum w:abstractNumId="2" w15:restartNumberingAfterBreak="0">
     <w:nsid w:val="52E90386"/>
     <w:multiLevelType w:val="hybridMultilevel"/>
     <w:tmpl w:val="E710EDB6"/>
+    <w:lvl w:ilvl="0" w:tplc="0410000F">
+      <w:start w:val="1"/>
+      <w:numFmt w:val="decimal"/>
+      <w:lvlText w:val="%1."/>
+      <w:lvlJc w:val="left"/>
+      <w:pPr>
+        <w:ind w:left="720" w:hanging="360"/>
+      </w:pPr>
+      <w:rPr>
+        <w:rFonts w:hint="default"/>
+      </w:rPr>
+    </w:lvl>
+    <w:lvl w:ilvl="1" w:tplc="04100019" w:tentative="1">
+      <w:start w:val="1"/>
+      <w:numFmt w:val="lowerLetter"/>
+      <w:lvlText w:val="%2."/>
+      <w:lvlJc w:val="left"/>
+      <w:pPr>
+        <w:ind w:left="1440" w:hanging="360"/>
+      </w:pPr>
+    </w:lvl>
+    <w:lvl w:ilvl="2" w:tplc="0410001B" w:tentative="1">
+      <w:start w:val="1"/>
+      <w:numFmt w:val="lowerRoman"/>
+      <w:lvlText w:val="%3."/>
+      <w:lvlJc w:val="right"/>
+      <w:pPr>
+        <w:ind w:left="2160" w:hanging="180"/>
+      </w:pPr>
+    </w:lvl>
+    <w:lvl w:ilvl="3" w:tplc="0410000F" w:tentative="1">
+      <w:start w:val="1"/>
+      <w:numFmt w:val="decimal"/>
+      <w:lvlText w:val="%4."/>
+      <w:lvlJc w:val="left"/>
+      <w:pPr>
+        <w:ind w:left="2880" w:hanging="360"/>
+      </w:pPr>
+    </w:lvl>
+    <w:lvl w:ilvl="4" w:tplc="04100019" w:tentative="1">
+      <w:start w:val="1"/>
+      <w:numFmt w:val="lowerLetter"/>
+      <w:lvlText w:val="%5."/>
+      <w:lvlJc w:val="left"/>
+      <w:pPr>
+        <w:ind w:left="3600" w:hanging="360"/>
+      </w:pPr>
+    </w:lvl>
+    <w:lvl w:ilvl="5" w:tplc="0410001B" w:tentative="1">
+      <w:start w:val="1"/>
+      <w:numFmt w:val="lowerRoman"/>
+      <w:lvlText w:val="%6."/>
+      <w:lvlJc w:val="right"/>
+      <w:pPr>
+        <w:ind w:left="4320" w:hanging="180"/>
+      </w:pPr>
+    </w:lvl>
+    <w:lvl w:ilvl="6" w:tplc="0410000F" w:tentative="1">
+      <w:start w:val="1"/>
+      <w:numFmt w:val="decimal"/>
+      <w:lvlText w:val="%7."/>
+      <w:lvlJc w:val="left"/>
+      <w:pPr>
+        <w:ind w:left="5040" w:hanging="360"/>
+      </w:pPr>
+    </w:lvl>
+    <w:lvl w:ilvl="7" w:tplc="04100019" w:tentative="1">
+      <w:start w:val="1"/>
+      <w:numFmt w:val="lowerLetter"/>
+      <w:lvlText w:val="%8."/>
+      <w:lvlJc w:val="left"/>
+      <w:pPr>
+        <w:ind w:left="5760" w:hanging="360"/>
+      </w:pPr>
+    </w:lvl>
+    <w:lvl w:ilvl="8" w:tplc="0410001B" w:tentative="1">
+      <w:start w:val="1"/>
+      <w:numFmt w:val="lowerRoman"/>
+      <w:lvlText w:val="%9."/>
+      <w:lvlJc w:val="right"/>
+      <w:pPr>
+        <w:ind w:left="6480" w:hanging="180"/>
+      </w:pPr>
+    </w:lvl>
+  </w:abstractNum>
+  <w:abstractNum w:abstractNumId="3" w15:restartNumberingAfterBreak="0">
+    <w:nsid w:val="5E9A7AA7"/>
+    <w:multiLevelType w:val="hybridMultilevel"/>
+    <w:tmpl w:val="513E1862"/>
+    <w:lvl w:ilvl="0" w:tplc="0410000F">
+      <w:start w:val="1"/>
+      <w:numFmt w:val="decimal"/>
+      <w:lvlText w:val="%1."/>
+      <w:lvlJc w:val="left"/>
+      <w:pPr>
+        <w:ind w:left="720" w:hanging="360"/>
+      </w:pPr>
+      <w:rPr>
+        <w:rFonts w:hint="default"/>
+      </w:rPr>
+    </w:lvl>
+    <w:lvl w:ilvl="1" w:tplc="04100019" w:tentative="1">
+      <w:start w:val="1"/>
+      <w:numFmt w:val="lowerLetter"/>
+      <w:lvlText w:val="%2."/>
+      <w:lvlJc w:val="left"/>
+      <w:pPr>
+        <w:ind w:left="1440" w:hanging="360"/>
+      </w:pPr>
+    </w:lvl>
+    <w:lvl w:ilvl="2" w:tplc="0410001B" w:tentative="1">
+      <w:start w:val="1"/>
+      <w:numFmt w:val="lowerRoman"/>
+      <w:lvlText w:val="%3."/>
+      <w:lvlJc w:val="right"/>
+      <w:pPr>
+        <w:ind w:left="2160" w:hanging="180"/>
+      </w:pPr>
+    </w:lvl>
+    <w:lvl w:ilvl="3" w:tplc="0410000F" w:tentative="1">
+      <w:start w:val="1"/>
+      <w:numFmt w:val="decimal"/>
+      <w:lvlText w:val="%4."/>
+      <w:lvlJc w:val="left"/>
+      <w:pPr>
+        <w:ind w:left="2880" w:hanging="360"/>
+      </w:pPr>
+    </w:lvl>
+    <w:lvl w:ilvl="4" w:tplc="04100019" w:tentative="1">
+      <w:start w:val="1"/>
+      <w:numFmt w:val="lowerLetter"/>
+      <w:lvlText w:val="%5."/>
+      <w:lvlJc w:val="left"/>
+      <w:pPr>
+        <w:ind w:left="3600" w:hanging="360"/>
+      </w:pPr>
+    </w:lvl>
+    <w:lvl w:ilvl="5" w:tplc="0410001B" w:tentative="1">
+      <w:start w:val="1"/>
+      <w:numFmt w:val="lowerRoman"/>
+      <w:lvlText w:val="%6."/>
+      <w:lvlJc w:val="right"/>
+      <w:pPr>
+        <w:ind w:left="4320" w:hanging="180"/>
+      </w:pPr>
+    </w:lvl>
+    <w:lvl w:ilvl="6" w:tplc="0410000F" w:tentative="1">
+      <w:start w:val="1"/>
+      <w:numFmt w:val="decimal"/>
+      <w:lvlText w:val="%7."/>
+      <w:lvlJc w:val="left"/>
+      <w:pPr>
+        <w:ind w:left="5040" w:hanging="360"/>
+      </w:pPr>
+    </w:lvl>
+    <w:lvl w:ilvl="7" w:tplc="04100019" w:tentative="1">
+      <w:start w:val="1"/>
+      <w:numFmt w:val="lowerLetter"/>
+      <w:lvlText w:val="%8."/>
+      <w:lvlJc w:val="left"/>
+      <w:pPr>
+        <w:ind w:left="5760" w:hanging="360"/>
+      </w:pPr>
+    </w:lvl>
+    <w:lvl w:ilvl="8" w:tplc="0410001B" w:tentative="1">
+      <w:start w:val="1"/>
+      <w:numFmt w:val="lowerRoman"/>
+      <w:lvlText w:val="%9."/>
+      <w:lvlJc w:val="right"/>
+      <w:pPr>
+        <w:ind w:left="6480" w:hanging="180"/>
+      </w:pPr>
+    </w:lvl>
+  </w:abstractNum>
+  <w:abstractNum w:abstractNumId="4" w15:restartNumberingAfterBreak="0">
+    <w:nsid w:val="6D034D40"/>
+    <w:multiLevelType w:val="hybridMultilevel"/>
+    <w:tmpl w:val="56544F1C"/>
     <w:lvl w:ilvl="0" w:tplc="0410000F">
       <w:start w:val="1"/>
       <w:numFmt w:val="decimal"/>
@@ -862,7 +2160,16 @@
     <w:abstractNumId w:val="0"/>
   </w:num>
   <w:num w:numId="2" w16cid:durableId="441531448">
+    <w:abstractNumId w:val="2"/>
+  </w:num>
+  <w:num w:numId="3" w16cid:durableId="1855070244">
     <w:abstractNumId w:val="1"/>
+  </w:num>
+  <w:num w:numId="4" w16cid:durableId="1081020857">
+    <w:abstractNumId w:val="4"/>
+  </w:num>
+  <w:num w:numId="5" w16cid:durableId="990518831">
+    <w:abstractNumId w:val="3"/>
   </w:num>
 </w:numbering>
 </file>
@@ -1596,6 +2903,50 @@
       </w:tcPr>
     </w:tblStylePr>
   </w:style>
+  <w:style w:type="paragraph" w:styleId="Intestazione">
+    <w:name w:val="header"/>
+    <w:basedOn w:val="Normale"/>
+    <w:link w:val="IntestazioneCarattere"/>
+    <w:uiPriority w:val="99"/>
+    <w:unhideWhenUsed/>
+    <w:rsid w:val="00B92AB9"/>
+    <w:pPr>
+      <w:tabs>
+        <w:tab w:val="center" w:pos="4819"/>
+        <w:tab w:val="right" w:pos="9638"/>
+      </w:tabs>
+      <w:spacing w:after="0" w:line="240" w:lineRule="auto"/>
+    </w:pPr>
+  </w:style>
+  <w:style w:type="character" w:customStyle="1" w:styleId="IntestazioneCarattere">
+    <w:name w:val="Intestazione Carattere"/>
+    <w:basedOn w:val="Carpredefinitoparagrafo"/>
+    <w:link w:val="Intestazione"/>
+    <w:uiPriority w:val="99"/>
+    <w:rsid w:val="00B92AB9"/>
+  </w:style>
+  <w:style w:type="paragraph" w:styleId="Pidipagina">
+    <w:name w:val="footer"/>
+    <w:basedOn w:val="Normale"/>
+    <w:link w:val="PidipaginaCarattere"/>
+    <w:uiPriority w:val="99"/>
+    <w:unhideWhenUsed/>
+    <w:rsid w:val="00B92AB9"/>
+    <w:pPr>
+      <w:tabs>
+        <w:tab w:val="center" w:pos="4819"/>
+        <w:tab w:val="right" w:pos="9638"/>
+      </w:tabs>
+      <w:spacing w:after="0" w:line="240" w:lineRule="auto"/>
+    </w:pPr>
+  </w:style>
+  <w:style w:type="character" w:customStyle="1" w:styleId="PidipaginaCarattere">
+    <w:name w:val="Piè di pagina Carattere"/>
+    <w:basedOn w:val="Carpredefinitoparagrafo"/>
+    <w:link w:val="Pidipagina"/>
+    <w:uiPriority w:val="99"/>
+    <w:rsid w:val="00B92AB9"/>
+  </w:style>
 </w:styles>
 </file>
 

</xml_diff>

<commit_message>
Conclusione Diagrammi di Sequenza
</commit_message>
<xml_diff>
--- a/Elaborazione/Iterazione 2/Elaborazione Iterazione 2.docx
+++ b/Elaborazione/Iterazione 2/Elaborazione Iterazione 2.docx
@@ -452,6 +452,9 @@
         <w:jc w:val="center"/>
       </w:pPr>
       <w:r>
+        <w:rPr>
+          <w:noProof/>
+        </w:rPr>
         <w:lastRenderedPageBreak/>
         <w:drawing>
           <wp:inline distT="0" distB="0" distL="0" distR="0" wp14:anchorId="3E5F65A4" wp14:editId="1DF59A9F">
@@ -543,6 +546,7 @@
       <w:r>
         <w:rPr>
           <w:rFonts w:asciiTheme="majorHAnsi" w:eastAsiaTheme="majorEastAsia" w:hAnsiTheme="majorHAnsi" w:cstheme="majorBidi"/>
+          <w:noProof/>
           <w:color w:val="1F3763" w:themeColor="accent1" w:themeShade="7F"/>
           <w:sz w:val="24"/>
           <w:szCs w:val="24"/>
@@ -589,7 +593,16 @@
         <w:jc w:val="both"/>
       </w:pPr>
       <w:r>
-        <w:t>In questo diagramma il Padeleur inserisce nell’atto dell’inserimento della nuova prenotazione la sua e-mail affinché si possa effettuare il controllo che il Padeleur sia registrato nel Sistema. Dopodiché, in caso di esito positivo del controllo, si procede nell’inserimento dei dati richiesti per la prenotazione, ovverosia il giorno di prenotazione, l’orario di inizio e fine, il campo di padel e se si richiede l’attrezzatura. Contestualmente vengono richieste le e-mail degli altri padeleur per vedere se anch’essi sono registrati nel Sistema. Nel caso venga richiesta l’attrezzatura bisognerà inserire il numero di racchette e palline richieste. Il Sistema quindi darà, infine, le informazioni sul costo di prenotazione e l’identificativo della prenotazione al Padeleur. Si procede, quindi, alla conferma.</w:t>
+        <w:t>In questo diagramma il Padeleur inserisce nell’atto dell’inserimento della nuova prenotazione la sua e-mail affinché si possa effettuare il controllo che il Padeleur sia registrato nel Sistema. Dopodiché, in caso di esito positivo del controllo, si procede nell’inserimento dei dati richiesti per la prenotazione, ovverosia il giorno di prenotazione, l’orario di inizio e fine, il campo di padel e se si richiede l’attrezzatura. Contestualmente vengono richieste le e-mail degli altri padeleur per vedere se anch’essi sono registrati nel Sistema. Nel caso venga richiesta l’attrezzatura bisognerà inserire il numero di racchette e palline richieste. Il Sistema quindi darà</w:t>
+      </w:r>
+      <w:r>
+        <w:t xml:space="preserve"> </w:t>
+      </w:r>
+      <w:r>
+        <w:t>le informazioni sul costo di prenotazione. Si procede, quindi, alla conferma</w:t>
+      </w:r>
+      <w:r>
+        <w:t xml:space="preserve"> della prenotazione.</w:t>
       </w:r>
     </w:p>
     <w:p>
@@ -988,7 +1001,7 @@
               </w:numPr>
             </w:pPr>
             <w:r>
-              <w:t>A seguito di un’eventuale richiesta di attrezzatura, viene indicato prezzo della prenotazione.</w:t>
+              <w:t>A seguito di un’eventuale richiesta di attrezzatura, viene indicato il prezzo della prenotazione.</w:t>
             </w:r>
           </w:p>
         </w:tc>
@@ -1112,7 +1125,7 @@
       </w:tr>
       <w:tr>
         <w:trPr>
-          <w:trHeight w:val="1435"/>
+          <w:trHeight w:val="653"/>
         </w:trPr>
         <w:tc>
           <w:tcPr>
@@ -1159,19 +1172,22 @@
               </w:numPr>
             </w:pPr>
             <w:r>
-              <w:t>È stata modificata l’istanza nuovaPrenotazione aggiungendo il quantitativo di attrezzatura richiesta.</w:t>
-            </w:r>
-          </w:p>
-          <w:p>
-            <w:pPr>
-              <w:pStyle w:val="Paragrafoelenco"/>
-              <w:numPr>
-                <w:ilvl w:val="0"/>
-                <w:numId w:val="5"/>
-              </w:numPr>
-            </w:pPr>
-            <w:r>
-              <w:t>Vengono aggiornate le quantità in Magazzino.</w:t>
+              <w:t>Viene aggiornat</w:t>
+            </w:r>
+            <w:r>
+              <w:t>a la quantità</w:t>
+            </w:r>
+            <w:r>
+              <w:t xml:space="preserve"> i</w:t>
+            </w:r>
+            <w:r>
+              <w:t>n</w:t>
+            </w:r>
+            <w:r>
+              <w:t xml:space="preserve"> magazzino</w:t>
+            </w:r>
+            <w:r>
+              <w:t>.</w:t>
             </w:r>
           </w:p>
         </w:tc>
@@ -1215,7 +1231,13 @@
           </w:tcPr>
           <w:p>
             <w:r>
-              <w:t>ConfermaPadeleur()</w:t>
+              <w:t>ConfermaP</w:t>
+            </w:r>
+            <w:r>
+              <w:t>renotazione</w:t>
+            </w:r>
+            <w:r>
+              <w:t>()</w:t>
             </w:r>
           </w:p>
         </w:tc>
@@ -1330,7 +1352,7 @@
               </w:numPr>
             </w:pPr>
             <w:r>
-              <w:t xml:space="preserve">Viene restituito al Padeleur l’id </w:t>
+              <w:t xml:space="preserve">Viene restituito l’id </w:t>
             </w:r>
             <w:r>
               <w:t>prenotazione.</w:t>
@@ -1344,28 +1366,25 @@
         <w:pStyle w:val="Titolo2"/>
       </w:pPr>
       <w:r>
+        <w:t>2.4 Progettazione</w:t>
+      </w:r>
+    </w:p>
+    <w:p>
+      <w:r>
+        <w:t>Di seguito sono presenti i Diagrammi di Sequenza:</w:t>
+      </w:r>
+    </w:p>
+    <w:p>
+      <w:r>
+        <w:t>InserimentoNuovaPrenotazione(email: String)</w:t>
+      </w:r>
+    </w:p>
+    <w:p>
+      <w:r>
+        <w:rPr>
+          <w:noProof/>
+        </w:rPr>
         <w:lastRenderedPageBreak/>
-        <w:t>2.4 Progettazione</w:t>
-      </w:r>
-    </w:p>
-    <w:p>
-      <w:r>
-        <w:t>Di seguito sono presenti i Diagrammi di Sequenza:</w:t>
-      </w:r>
-    </w:p>
-    <w:p>
-      <w:r>
-        <w:t>InserimentoNuovaPrenotazione(email</w:t>
-      </w:r>
-      <w:r>
-        <w:t>: String</w:t>
-      </w:r>
-      <w:r>
-        <w:t>)</w:t>
-      </w:r>
-    </w:p>
-    <w:p>
-      <w:r>
         <w:drawing>
           <wp:inline distT="0" distB="0" distL="0" distR="0" wp14:anchorId="33A5C5CD" wp14:editId="23BC5A5C">
             <wp:extent cx="6120130" cy="2713355"/>
@@ -1405,73 +1424,13 @@
     </w:p>
     <w:p>
       <w:r>
-        <w:t>InserimentoDati(giornoPrenotazione</w:t>
-      </w:r>
-      <w:r>
-        <w:t>: Date</w:t>
-      </w:r>
-      <w:r>
-        <w:t>, oraInizio</w:t>
-      </w:r>
-      <w:r>
-        <w:t>: Time</w:t>
-      </w:r>
-      <w:r>
-        <w:t>, oraFine</w:t>
-      </w:r>
-      <w:r>
-        <w:t>: Time</w:t>
-      </w:r>
-      <w:r>
-        <w:t>, email2</w:t>
-      </w:r>
-      <w:r>
-        <w:t>: String</w:t>
-      </w:r>
-      <w:r>
-        <w:t>, email3</w:t>
-      </w:r>
-      <w:r>
-        <w:t>: String</w:t>
-      </w:r>
-      <w:r>
-        <w:t>, email4</w:t>
-      </w:r>
-      <w:r>
-        <w:t>: String</w:t>
-      </w:r>
-      <w:r>
-        <w:t>, attrezzaturaRichiesta</w:t>
-      </w:r>
-      <w:r>
-        <w:t>: boolean</w:t>
-      </w:r>
-      <w:r>
-        <w:t>, idCampo</w:t>
-      </w:r>
-      <w:r>
-        <w:t>: int</w:t>
-      </w:r>
-      <w:r>
-        <w:t>)</w:t>
+        <w:t>InserimentoDati(giornoPrenotazione: Date, oraInizio: Time, oraFine: Time, email2: String, email3: String, email4: String, attrezzaturaRichiesta: boolean, idCampo: int)</w:t>
       </w:r>
     </w:p>
     <w:p/>
     <w:p>
       <w:r>
-        <w:t>InserimentoAttrezzatura(numeroRacchette</w:t>
-      </w:r>
-      <w:r>
-        <w:t>: int</w:t>
-      </w:r>
-      <w:r>
-        <w:t>, numeroPalline</w:t>
-      </w:r>
-      <w:r>
-        <w:t>: int</w:t>
-      </w:r>
-      <w:r>
-        <w:t>)</w:t>
+        <w:t>InserimentoAttrezzatura(numeroRacchette: int, numeroPalline: int)</w:t>
       </w:r>
     </w:p>
     <w:p/>

</xml_diff>

<commit_message>
Modifiche maggiori, inizio implementazione codice UC2
</commit_message>
<xml_diff>
--- a/Elaborazione/Iterazione 2/Elaborazione Iterazione 2.docx
+++ b/Elaborazione/Iterazione 2/Elaborazione Iterazione 2.docx
@@ -303,6 +303,61 @@
           <w:p>
             <w:pPr>
               <w:cnfStyle w:val="000000000000" w:firstRow="0" w:lastRow="0" w:firstColumn="0" w:lastColumn="0" w:oddVBand="0" w:evenVBand="0" w:oddHBand="0" w:evenHBand="0" w:firstRowFirstColumn="0" w:firstRowLastColumn="0" w:lastRowFirstColumn="0" w:lastRowLastColumn="0"/>
+            </w:pPr>
+            <w:r>
+              <w:t>Politica interna dell’applicazione.</w:t>
+            </w:r>
+          </w:p>
+        </w:tc>
+      </w:tr>
+      <w:tr>
+        <w:trPr>
+          <w:cnfStyle w:val="000000100000" w:firstRow="0" w:lastRow="0" w:firstColumn="0" w:lastColumn="0" w:oddVBand="0" w:evenVBand="0" w:oddHBand="1" w:evenHBand="0" w:firstRowFirstColumn="0" w:firstRowLastColumn="0" w:lastRowFirstColumn="0" w:lastRowLastColumn="0"/>
+        </w:trPr>
+        <w:tc>
+          <w:tcPr>
+            <w:cnfStyle w:val="001000000000" w:firstRow="0" w:lastRow="0" w:firstColumn="1" w:lastColumn="0" w:oddVBand="0" w:evenVBand="0" w:oddHBand="0" w:evenHBand="0" w:firstRowFirstColumn="0" w:firstRowLastColumn="0" w:lastRowFirstColumn="0" w:lastRowLastColumn="0"/>
+            <w:tcW w:w="2407" w:type="dxa"/>
+          </w:tcPr>
+          <w:p>
+            <w:r>
+              <w:t>R3</w:t>
+            </w:r>
+          </w:p>
+        </w:tc>
+        <w:tc>
+          <w:tcPr>
+            <w:tcW w:w="2975" w:type="dxa"/>
+          </w:tcPr>
+          <w:p>
+            <w:pPr>
+              <w:cnfStyle w:val="000000100000" w:firstRow="0" w:lastRow="0" w:firstColumn="0" w:lastColumn="0" w:oddVBand="0" w:evenVBand="0" w:oddHBand="1" w:evenHBand="0" w:firstRowFirstColumn="0" w:firstRowLastColumn="0" w:lastRowFirstColumn="0" w:lastRowLastColumn="0"/>
+            </w:pPr>
+            <w:r>
+              <w:t>Una partita non può durare più di dure ore</w:t>
+            </w:r>
+          </w:p>
+        </w:tc>
+        <w:tc>
+          <w:tcPr>
+            <w:tcW w:w="1839" w:type="dxa"/>
+          </w:tcPr>
+          <w:p>
+            <w:pPr>
+              <w:cnfStyle w:val="000000100000" w:firstRow="0" w:lastRow="0" w:firstColumn="0" w:lastColumn="0" w:oddVBand="0" w:evenVBand="0" w:oddHBand="1" w:evenHBand="0" w:firstRowFirstColumn="0" w:firstRowLastColumn="0" w:lastRowFirstColumn="0" w:lastRowLastColumn="0"/>
+            </w:pPr>
+            <w:r>
+              <w:t>Nessuna.</w:t>
+            </w:r>
+          </w:p>
+        </w:tc>
+        <w:tc>
+          <w:tcPr>
+            <w:tcW w:w="2407" w:type="dxa"/>
+          </w:tcPr>
+          <w:p>
+            <w:pPr>
+              <w:cnfStyle w:val="000000100000" w:firstRow="0" w:lastRow="0" w:firstColumn="0" w:lastColumn="0" w:oddVBand="0" w:evenVBand="0" w:oddHBand="1" w:evenHBand="0" w:firstRowFirstColumn="0" w:firstRowLastColumn="0" w:lastRowFirstColumn="0" w:lastRowLastColumn="0"/>
             </w:pPr>
             <w:r>
               <w:t>Politica interna dell’applicazione.</w:t>
@@ -593,7 +648,13 @@
         <w:jc w:val="both"/>
       </w:pPr>
       <w:r>
-        <w:t>In questo diagramma il Padeleur inserisce nell’atto dell’inserimento della nuova prenotazione la sua e-mail affinché si possa effettuare il controllo che il Padeleur sia registrato nel Sistema. Dopodiché, in caso di esito positivo del controllo, si procede nell’inserimento dei dati richiesti per la prenotazione, ovverosia il giorno di prenotazione, l’orario di inizio e fine, il campo di padel e se si richiede l’attrezzatura. Contestualmente vengono richieste le e-mail degli altri padeleur per vedere se anch’essi sono registrati nel Sistema. Nel caso venga richiesta l’attrezzatura bisognerà inserire il numero di racchette e palline richieste. Il Sistema quindi darà</w:t>
+        <w:t xml:space="preserve">In questo diagramma il Padeleur inserisce nell’atto dell’inserimento della nuova prenotazione la sua e-mail affinché si possa effettuare il controllo che il Padeleur sia registrato nel Sistema. Dopodiché, in caso di esito positivo del controllo, si procede nell’inserimento dei dati richiesti per la prenotazione, ovverosia il giorno di prenotazione, l’orario di inizio e fine, il campo di padel e se si richiede l’attrezzatura. Contestualmente vengono richieste le e-mail degli altri padeleur per vedere se anch’essi sono registrati nel Sistema. Nel caso venga richiesta l’attrezzatura bisognerà inserire il numero di racchette e palline richieste. Il </w:t>
+      </w:r>
+      <w:r>
+        <w:t>Sistema, quindi,</w:t>
+      </w:r>
+      <w:r>
+        <w:t xml:space="preserve"> darà</w:t>
       </w:r>
       <w:r>
         <w:t xml:space="preserve"> </w:t>
@@ -1172,22 +1233,7 @@
               </w:numPr>
             </w:pPr>
             <w:r>
-              <w:t>Viene aggiornat</w:t>
-            </w:r>
-            <w:r>
-              <w:t>a la quantità</w:t>
-            </w:r>
-            <w:r>
-              <w:t xml:space="preserve"> i</w:t>
-            </w:r>
-            <w:r>
-              <w:t>n</w:t>
-            </w:r>
-            <w:r>
-              <w:t xml:space="preserve"> magazzino</w:t>
-            </w:r>
-            <w:r>
-              <w:t>.</w:t>
+              <w:t>Viene aggiornata la quantità in magazzino.</w:t>
             </w:r>
           </w:p>
         </w:tc>

</xml_diff>

<commit_message>
Correzioni Modello classi di progetto Iterazione 2,3
</commit_message>
<xml_diff>
--- a/Elaborazione/Iterazione 2/Elaborazione Iterazione 2.docx
+++ b/Elaborazione/Iterazione 2/Elaborazione Iterazione 2.docx
@@ -213,15 +213,7 @@
               <w:cnfStyle w:val="000000100000" w:firstRow="0" w:lastRow="0" w:firstColumn="0" w:lastColumn="0" w:oddVBand="0" w:evenVBand="0" w:oddHBand="1" w:evenHBand="0" w:firstRowFirstColumn="0" w:firstRowLastColumn="0" w:lastRowFirstColumn="0" w:lastRowLastColumn="0"/>
             </w:pPr>
             <w:r>
-              <w:t xml:space="preserve">Una partita deve essere svolta obbligatoriamente da 4 </w:t>
-            </w:r>
-            <w:proofErr w:type="spellStart"/>
-            <w:r>
-              <w:t>Padeleur</w:t>
-            </w:r>
-            <w:proofErr w:type="spellEnd"/>
-            <w:r>
-              <w:t xml:space="preserve"> registrati nel </w:t>
+              <w:t xml:space="preserve">Una partita deve essere svolta obbligatoriamente da 4 Padeleur registrati nel </w:t>
             </w:r>
             <w:r>
               <w:t>S</w:t>
@@ -419,13 +411,8 @@
         </w:numPr>
         <w:jc w:val="both"/>
       </w:pPr>
-      <w:proofErr w:type="spellStart"/>
-      <w:r>
-        <w:t>GiocoPadel</w:t>
-      </w:r>
-      <w:proofErr w:type="spellEnd"/>
-      <w:r>
-        <w:t>: rappresenta il Sistema;</w:t>
+      <w:r>
+        <w:t>GiocoPadel: rappresenta il Sistema;</w:t>
       </w:r>
     </w:p>
     <w:p>
@@ -438,15 +425,7 @@
         <w:jc w:val="both"/>
       </w:pPr>
       <w:r>
-        <w:t>Utente (</w:t>
-      </w:r>
-      <w:proofErr w:type="spellStart"/>
-      <w:r>
-        <w:t>Padeleur</w:t>
-      </w:r>
-      <w:proofErr w:type="spellEnd"/>
-      <w:r>
-        <w:t>): rappresenta un giocatore che vuo</w:t>
+        <w:t>Utente (Padeleur): rappresenta un giocatore che vuo</w:t>
       </w:r>
       <w:r>
         <w:t>le utilizzare il Sistema per prenotare una partita di Padel.</w:t>
@@ -480,13 +459,8 @@
         </w:numPr>
         <w:jc w:val="both"/>
       </w:pPr>
-      <w:proofErr w:type="spellStart"/>
-      <w:r>
-        <w:t>RichiestaAttrezzatura</w:t>
-      </w:r>
-      <w:proofErr w:type="spellEnd"/>
-      <w:r>
-        <w:t>: contiene che tipo ed il numero di attrezzature richieste.</w:t>
+      <w:r>
+        <w:t>RichiestaAttrezzatura: contiene che tipo ed il numero di attrezzature richieste.</w:t>
       </w:r>
     </w:p>
     <w:p>
@@ -511,13 +485,8 @@
         </w:numPr>
         <w:jc w:val="both"/>
       </w:pPr>
-      <w:proofErr w:type="spellStart"/>
-      <w:r>
-        <w:t>CampoPadel</w:t>
-      </w:r>
-      <w:proofErr w:type="spellEnd"/>
-      <w:r>
-        <w:t>: contiene i dati relativi ad un campo di padel.</w:t>
+      <w:r>
+        <w:t>CampoPadel: contiene i dati relativi ad un campo di padel.</w:t>
       </w:r>
     </w:p>
     <w:p>
@@ -602,15 +571,7 @@
     </w:p>
     <w:p>
       <w:r>
-        <w:t xml:space="preserve">Si nota che si è preferito, rispetto all’Iterazione 1, denominare il collegamento tra Amministratore e </w:t>
-      </w:r>
-      <w:proofErr w:type="spellStart"/>
-      <w:r>
-        <w:t>GiocoPadel</w:t>
-      </w:r>
-      <w:proofErr w:type="spellEnd"/>
-      <w:r>
-        <w:t xml:space="preserve"> con il termine “gestisce”.</w:t>
+        <w:t>Si nota che si è preferito, rispetto all’Iterazione 1, denominare il collegamento tra Amministratore e GiocoPadel con il termine “gestisce”.</w:t>
       </w:r>
     </w:p>
     <w:p>
@@ -720,23 +681,7 @@
     </w:p>
     <w:p>
       <w:r>
-        <w:t xml:space="preserve">In questo diagramma, durante l'atto dell'inserimento della nuova prenotazione, il </w:t>
-      </w:r>
-      <w:proofErr w:type="spellStart"/>
-      <w:r>
-        <w:t>Padeleur</w:t>
-      </w:r>
-      <w:proofErr w:type="spellEnd"/>
-      <w:r>
-        <w:t xml:space="preserve"> fornisce la sua e-mail. Questo passo è essenziale poiché consente di verificare se il </w:t>
-      </w:r>
-      <w:proofErr w:type="spellStart"/>
-      <w:r>
-        <w:t>Padeleur</w:t>
-      </w:r>
-      <w:proofErr w:type="spellEnd"/>
-      <w:r>
-        <w:t xml:space="preserve"> è registrato nel Sistema. Successivamente, una volta verificata con esito positivo la registrazione, si procede con le seguenti operazioni</w:t>
+        <w:t>In questo diagramma, durante l'atto dell'inserimento della nuova prenotazione, il Padeleur fornisce la sua e-mail. Questo passo è essenziale poiché consente di verificare se il Padeleur è registrato nel Sistema. Successivamente, una volta verificata con esito positivo la registrazione, si procede con le seguenti operazioni</w:t>
       </w:r>
       <w:r>
         <w:t>:</w:t>
@@ -839,11 +784,9 @@
             <w:tcW w:w="5245" w:type="dxa"/>
           </w:tcPr>
           <w:p>
-            <w:proofErr w:type="spellStart"/>
             <w:r>
               <w:t>VerificaEsistenzaPadeleur</w:t>
             </w:r>
-            <w:proofErr w:type="spellEnd"/>
             <w:r>
               <w:t>(email)</w:t>
             </w:r>
@@ -947,15 +890,7 @@
               <w:jc w:val="both"/>
             </w:pPr>
             <w:r>
-              <w:t xml:space="preserve">Viene effettuato il controllo da parte del Sistema per verificare che il </w:t>
-            </w:r>
-            <w:proofErr w:type="spellStart"/>
-            <w:r>
-              <w:t>Padeleur</w:t>
-            </w:r>
-            <w:proofErr w:type="spellEnd"/>
-            <w:r>
-              <w:t xml:space="preserve"> sia presente all’interno di quest’ultimo e restituisce un Messaggio di Conferma.</w:t>
+              <w:t>Viene effettuato il controllo da parte del Sistema per verificare che il Padeleur sia presente all’interno di quest’ultimo e restituisce un Messaggio di Conferma.</w:t>
             </w:r>
           </w:p>
         </w:tc>
@@ -1001,45 +936,8 @@
             <w:tcW w:w="5283" w:type="dxa"/>
           </w:tcPr>
           <w:p>
-            <w:proofErr w:type="spellStart"/>
-            <w:r>
-              <w:t>ControlloPrenotazione</w:t>
-            </w:r>
-            <w:proofErr w:type="spellEnd"/>
-            <w:r>
-              <w:t>(</w:t>
-            </w:r>
-            <w:proofErr w:type="spellStart"/>
-            <w:r>
-              <w:t>idCampo</w:t>
-            </w:r>
-            <w:proofErr w:type="spellEnd"/>
-            <w:r>
-              <w:t xml:space="preserve">, </w:t>
-            </w:r>
-            <w:proofErr w:type="spellStart"/>
-            <w:r>
-              <w:t>giornoPrenotazione</w:t>
-            </w:r>
-            <w:proofErr w:type="spellEnd"/>
-            <w:r>
-              <w:t xml:space="preserve">, </w:t>
-            </w:r>
-            <w:proofErr w:type="spellStart"/>
-            <w:r>
-              <w:t>oraInizio</w:t>
-            </w:r>
-            <w:proofErr w:type="spellEnd"/>
-            <w:r>
-              <w:t xml:space="preserve">, </w:t>
-            </w:r>
-            <w:proofErr w:type="spellStart"/>
-            <w:r>
-              <w:t>oraFine</w:t>
-            </w:r>
-            <w:proofErr w:type="spellEnd"/>
-            <w:r>
-              <w:t>)</w:t>
+            <w:r>
+              <w:t>ControlloPrenotazione(idCampo, giornoPrenotazione, oraInizio, oraFine)</w:t>
             </w:r>
           </w:p>
         </w:tc>
@@ -1187,13 +1085,8 @@
             <w:tcW w:w="5245" w:type="dxa"/>
           </w:tcPr>
           <w:p>
-            <w:proofErr w:type="spellStart"/>
-            <w:r>
-              <w:t>VerificaEsistenzaPadeleur</w:t>
-            </w:r>
-            <w:proofErr w:type="spellEnd"/>
-            <w:r>
-              <w:t>(email)</w:t>
+            <w:r>
+              <w:t>VerificaEsistenzaPadeleur(email)</w:t>
             </w:r>
           </w:p>
         </w:tc>
@@ -1335,61 +1228,8 @@
             <w:tcW w:w="5245" w:type="dxa"/>
           </w:tcPr>
           <w:p>
-            <w:proofErr w:type="spellStart"/>
-            <w:r>
-              <w:t>InserimentoNuovaPrenotazione</w:t>
-            </w:r>
-            <w:proofErr w:type="spellEnd"/>
-            <w:r>
-              <w:t>(</w:t>
-            </w:r>
-            <w:proofErr w:type="spellStart"/>
-            <w:r>
-              <w:t>idPrenotazione</w:t>
-            </w:r>
-            <w:proofErr w:type="spellEnd"/>
-            <w:r>
-              <w:t xml:space="preserve">, </w:t>
-            </w:r>
-            <w:proofErr w:type="spellStart"/>
-            <w:r>
-              <w:t>giornoPrenotazione</w:t>
-            </w:r>
-            <w:proofErr w:type="spellEnd"/>
-            <w:r>
-              <w:t xml:space="preserve">, </w:t>
-            </w:r>
-            <w:proofErr w:type="spellStart"/>
-            <w:r>
-              <w:t>oraInizio</w:t>
-            </w:r>
-            <w:proofErr w:type="spellEnd"/>
-            <w:r>
-              <w:t xml:space="preserve">, </w:t>
-            </w:r>
-            <w:proofErr w:type="spellStart"/>
-            <w:r>
-              <w:t>oraFine</w:t>
-            </w:r>
-            <w:proofErr w:type="spellEnd"/>
-            <w:r>
-              <w:t xml:space="preserve">, email2, email3, email4, </w:t>
-            </w:r>
-            <w:proofErr w:type="spellStart"/>
-            <w:r>
-              <w:t>attrezzaturaRichiesta</w:t>
-            </w:r>
-            <w:proofErr w:type="spellEnd"/>
-            <w:r>
-              <w:t xml:space="preserve">, </w:t>
-            </w:r>
-            <w:proofErr w:type="spellStart"/>
-            <w:r>
-              <w:t>idCampo</w:t>
-            </w:r>
-            <w:proofErr w:type="spellEnd"/>
-            <w:r>
-              <w:t>)</w:t>
+            <w:r>
+              <w:t>InserimentoNuovaPrenotazione(idPrenotazione, giornoPrenotazione, oraInizio, oraFine, email2, email3, email4, attrezzaturaRichiesta, idCampo)</w:t>
             </w:r>
           </w:p>
         </w:tc>
@@ -1491,21 +1331,8 @@
                 <w:numId w:val="8"/>
               </w:numPr>
             </w:pPr>
-            <w:proofErr w:type="spellStart"/>
-            <w:r>
-              <w:t>nuovaPrenotazione</w:t>
-            </w:r>
-            <w:proofErr w:type="spellEnd"/>
-            <w:r>
-              <w:t xml:space="preserve"> è stato aggiunto a </w:t>
-            </w:r>
-            <w:proofErr w:type="spellStart"/>
-            <w:r>
-              <w:t>GiocoPadel</w:t>
-            </w:r>
-            <w:proofErr w:type="spellEnd"/>
-            <w:r>
-              <w:t xml:space="preserve"> attraverso l’associazione “c</w:t>
+            <w:r>
+              <w:t>nuovaPrenotazione è stato aggiunto a GiocoPadel attraverso l’associazione “c</w:t>
             </w:r>
             <w:r>
               <w:t>orrente</w:t>
@@ -1523,15 +1350,7 @@
               </w:numPr>
             </w:pPr>
             <w:r>
-              <w:t xml:space="preserve">Viene calcolato il costo della prenotazione settando questo attributo in </w:t>
-            </w:r>
-            <w:proofErr w:type="spellStart"/>
-            <w:r>
-              <w:t>nuovaPrenotazione</w:t>
-            </w:r>
-            <w:proofErr w:type="spellEnd"/>
-            <w:r>
-              <w:t>.</w:t>
+              <w:t>Viene calcolato il costo della prenotazione settando questo attributo in nuovaPrenotazione.</w:t>
             </w:r>
           </w:p>
         </w:tc>
@@ -1579,29 +1398,8 @@
             <w:tcW w:w="5245" w:type="dxa"/>
           </w:tcPr>
           <w:p>
-            <w:proofErr w:type="spellStart"/>
-            <w:r>
-              <w:t>InserimentoAttrezzatura</w:t>
-            </w:r>
-            <w:proofErr w:type="spellEnd"/>
-            <w:r>
-              <w:t>(</w:t>
-            </w:r>
-            <w:proofErr w:type="spellStart"/>
-            <w:r>
-              <w:t>numeroRacchette</w:t>
-            </w:r>
-            <w:proofErr w:type="spellEnd"/>
-            <w:r>
-              <w:t xml:space="preserve">, </w:t>
-            </w:r>
-            <w:proofErr w:type="spellStart"/>
-            <w:r>
-              <w:t>numeroPalline</w:t>
-            </w:r>
-            <w:proofErr w:type="spellEnd"/>
-            <w:r>
-              <w:t>)</w:t>
+            <w:r>
+              <w:t>InserimentoAttrezzatura(numeroRacchette, numeroPalline)</w:t>
             </w:r>
           </w:p>
         </w:tc>
@@ -1671,15 +1469,7 @@
           </w:tcPr>
           <w:p>
             <w:r>
-              <w:t xml:space="preserve">Il </w:t>
-            </w:r>
-            <w:proofErr w:type="spellStart"/>
-            <w:r>
-              <w:t>Padeleur</w:t>
-            </w:r>
-            <w:proofErr w:type="spellEnd"/>
-            <w:r>
-              <w:t xml:space="preserve"> ha richiesto di noleggiare l’attrezzatura.</w:t>
+              <w:t>Il Padeleur ha richiesto di noleggiare l’attrezzatura.</w:t>
             </w:r>
           </w:p>
         </w:tc>
@@ -1748,15 +1538,7 @@
               <w:t xml:space="preserve">inizializzata </w:t>
             </w:r>
             <w:r>
-              <w:t xml:space="preserve">una </w:t>
-            </w:r>
-            <w:proofErr w:type="spellStart"/>
-            <w:r>
-              <w:t>richiestaAttrezzatura</w:t>
-            </w:r>
-            <w:proofErr w:type="spellEnd"/>
-            <w:r>
-              <w:t xml:space="preserve"> attraverso l’associazione “crea”.</w:t>
+              <w:t>una richiestaAttrezzatura attraverso l’associazione “crea”.</w:t>
             </w:r>
           </w:p>
           <w:p>
@@ -1768,15 +1550,7 @@
               </w:numPr>
             </w:pPr>
             <w:r>
-              <w:t xml:space="preserve">Viene creato un </w:t>
-            </w:r>
-            <w:proofErr w:type="spellStart"/>
-            <w:r>
-              <w:t>nuovoMagazzino</w:t>
-            </w:r>
-            <w:proofErr w:type="spellEnd"/>
-            <w:r>
-              <w:t xml:space="preserve"> attraverso l’associazione “</w:t>
+              <w:t>Viene creato un nuovoMagazzino attraverso l’associazione “</w:t>
             </w:r>
             <w:r>
               <w:t>corrente</w:t>
@@ -1794,26 +1568,13 @@
               </w:numPr>
             </w:pPr>
             <w:r>
-              <w:t xml:space="preserve">Viene settata la </w:t>
-            </w:r>
-            <w:proofErr w:type="spellStart"/>
-            <w:r>
-              <w:t>richiestaAttrezzatura</w:t>
-            </w:r>
-            <w:proofErr w:type="spellEnd"/>
-            <w:r>
-              <w:t xml:space="preserve"> su </w:t>
-            </w:r>
-            <w:proofErr w:type="spellStart"/>
+              <w:t xml:space="preserve">Viene settata la richiestaAttrezzatura su </w:t>
+            </w:r>
             <w:r>
               <w:t>n</w:t>
             </w:r>
             <w:r>
-              <w:t>uovaPrenotazione</w:t>
-            </w:r>
-            <w:proofErr w:type="spellEnd"/>
-            <w:r>
-              <w:t>.</w:t>
+              <w:t>uovaPrenotazione.</w:t>
             </w:r>
           </w:p>
         </w:tc>
@@ -1856,14 +1617,12 @@
             <w:tcW w:w="5245" w:type="dxa"/>
           </w:tcPr>
           <w:p>
-            <w:proofErr w:type="spellStart"/>
             <w:r>
               <w:t>ConfermaP</w:t>
             </w:r>
             <w:r>
               <w:t>renotazione</w:t>
             </w:r>
-            <w:proofErr w:type="spellEnd"/>
             <w:r>
               <w:t>()</w:t>
             </w:r>
@@ -1929,15 +1688,7 @@
           </w:tcPr>
           <w:p>
             <w:r>
-              <w:t xml:space="preserve">È in corso l’inserimento del nuovo </w:t>
-            </w:r>
-            <w:proofErr w:type="spellStart"/>
-            <w:r>
-              <w:t>Padeleur</w:t>
-            </w:r>
-            <w:proofErr w:type="spellEnd"/>
-            <w:r>
-              <w:t>.</w:t>
+              <w:t>È in corso l’inserimento del nuovo Padeleur.</w:t>
             </w:r>
           </w:p>
         </w:tc>
@@ -1975,22 +1726,12 @@
                 <w:numId w:val="6"/>
               </w:numPr>
             </w:pPr>
-            <w:proofErr w:type="spellStart"/>
-            <w:r>
-              <w:t>nuovaPrenotazione</w:t>
-            </w:r>
-            <w:proofErr w:type="spellEnd"/>
-            <w:r>
-              <w:t xml:space="preserve"> è stato aggiunto al</w:t>
-            </w:r>
-            <w:r>
-              <w:t xml:space="preserve">l’elenco delle prenotazioni di </w:t>
-            </w:r>
-            <w:proofErr w:type="spellStart"/>
-            <w:r>
-              <w:t>GiocoPadel</w:t>
-            </w:r>
-            <w:proofErr w:type="spellEnd"/>
+            <w:r>
+              <w:t>nuovaPrenotazione è stato aggiunto al</w:t>
+            </w:r>
+            <w:r>
+              <w:t>l’elenco delle prenotazioni di GiocoPadel</w:t>
+            </w:r>
             <w:r>
               <w:t xml:space="preserve"> tramite l’associazione “crea”.</w:t>
             </w:r>
@@ -2004,23 +1745,7 @@
               </w:numPr>
             </w:pPr>
             <w:r>
-              <w:t xml:space="preserve">In caso di attrezzatura richiesta, è stato aggiunto </w:t>
-            </w:r>
-            <w:proofErr w:type="spellStart"/>
-            <w:r>
-              <w:t>nuovoMagazzino</w:t>
-            </w:r>
-            <w:proofErr w:type="spellEnd"/>
-            <w:r>
-              <w:t xml:space="preserve"> all’elenco magazzino di </w:t>
-            </w:r>
-            <w:proofErr w:type="spellStart"/>
-            <w:r>
-              <w:t>GiocoPadel</w:t>
-            </w:r>
-            <w:proofErr w:type="spellEnd"/>
-            <w:r>
-              <w:t xml:space="preserve"> attraverso l’associazione “crea”.</w:t>
+              <w:t>In caso di attrezzatura richiesta, è stato aggiunto nuovoMagazzino all’elenco magazzino di GiocoPadel attraverso l’associazione “crea”.</w:t>
             </w:r>
           </w:p>
         </w:tc>
@@ -2046,24 +1771,11 @@
       </w:r>
     </w:p>
     <w:p>
-      <w:proofErr w:type="spellStart"/>
-      <w:r>
-        <w:t>VerificaEsistenzaPadeleur</w:t>
-      </w:r>
-      <w:proofErr w:type="spellEnd"/>
-      <w:r>
-        <w:t xml:space="preserve"> </w:t>
-      </w:r>
-      <w:r>
-        <w:t xml:space="preserve">(email: </w:t>
-      </w:r>
-      <w:proofErr w:type="spellStart"/>
-      <w:r>
-        <w:t>String</w:t>
-      </w:r>
-      <w:proofErr w:type="spellEnd"/>
-      <w:r>
-        <w:t>)</w:t>
+      <w:r>
+        <w:t xml:space="preserve">VerificaEsistenzaPadeleur </w:t>
+      </w:r>
+      <w:r>
+        <w:t>(email: String)</w:t>
       </w:r>
     </w:p>
     <w:p>
@@ -2071,6 +1783,9 @@
         <w:jc w:val="center"/>
       </w:pPr>
       <w:r>
+        <w:rPr>
+          <w:noProof/>
+        </w:rPr>
         <w:drawing>
           <wp:inline distT="0" distB="0" distL="0" distR="0" wp14:anchorId="0BDC4CBA" wp14:editId="50A65876">
             <wp:extent cx="6257619" cy="2884170"/>
@@ -2110,54 +1825,9 @@
     </w:p>
     <w:p/>
     <w:p>
-      <w:proofErr w:type="spellStart"/>
       <w:r>
         <w:lastRenderedPageBreak/>
-        <w:t>ControlloPrenotazione</w:t>
-      </w:r>
-      <w:proofErr w:type="spellEnd"/>
-      <w:r>
-        <w:t>(</w:t>
-      </w:r>
-      <w:proofErr w:type="spellStart"/>
-      <w:r>
-        <w:t>idCampo</w:t>
-      </w:r>
-      <w:proofErr w:type="spellEnd"/>
-      <w:r>
-        <w:t xml:space="preserve">: </w:t>
-      </w:r>
-      <w:proofErr w:type="spellStart"/>
-      <w:r>
-        <w:t>int</w:t>
-      </w:r>
-      <w:proofErr w:type="spellEnd"/>
-      <w:r>
-        <w:t xml:space="preserve">, </w:t>
-      </w:r>
-      <w:proofErr w:type="spellStart"/>
-      <w:r>
-        <w:t>giornoPrenotazione</w:t>
-      </w:r>
-      <w:proofErr w:type="spellEnd"/>
-      <w:r>
-        <w:t xml:space="preserve">: Date, </w:t>
-      </w:r>
-      <w:proofErr w:type="spellStart"/>
-      <w:r>
-        <w:t>oraInizio</w:t>
-      </w:r>
-      <w:proofErr w:type="spellEnd"/>
-      <w:r>
-        <w:t xml:space="preserve">: Time, </w:t>
-      </w:r>
-      <w:proofErr w:type="spellStart"/>
-      <w:r>
-        <w:t>oraFine</w:t>
-      </w:r>
-      <w:proofErr w:type="spellEnd"/>
-      <w:r>
-        <w:t>: Time)</w:t>
+        <w:t>ControlloPrenotazione(idCampo: int, giornoPrenotazione: Date, oraInizio: Time, oraFine: Time)</w:t>
       </w:r>
     </w:p>
     <w:p>
@@ -2165,6 +1835,9 @@
         <w:jc w:val="center"/>
       </w:pPr>
       <w:r>
+        <w:rPr>
+          <w:noProof/>
+        </w:rPr>
         <w:drawing>
           <wp:inline distT="0" distB="0" distL="0" distR="0" wp14:anchorId="00E6BE39" wp14:editId="2B003FB7">
             <wp:extent cx="6195397" cy="3135630"/>
@@ -2204,112 +1877,26 @@
     </w:p>
     <w:p/>
     <w:p>
-      <w:proofErr w:type="spellStart"/>
       <w:r>
         <w:t>Inserimento</w:t>
       </w:r>
       <w:r>
         <w:t>NuovaPrenotazione</w:t>
       </w:r>
-      <w:proofErr w:type="spellEnd"/>
       <w:r>
         <w:t>(</w:t>
       </w:r>
-      <w:proofErr w:type="spellStart"/>
-      <w:r>
-        <w:t>idPrenotazione</w:t>
-      </w:r>
-      <w:proofErr w:type="spellEnd"/>
-      <w:r>
-        <w:t xml:space="preserve">: </w:t>
-      </w:r>
-      <w:proofErr w:type="spellStart"/>
-      <w:r>
-        <w:t>int</w:t>
-      </w:r>
-      <w:proofErr w:type="spellEnd"/>
-      <w:r>
-        <w:t xml:space="preserve">, </w:t>
-      </w:r>
-      <w:proofErr w:type="spellStart"/>
-      <w:r>
-        <w:t>giornoPrenotazione</w:t>
-      </w:r>
-      <w:proofErr w:type="spellEnd"/>
-      <w:r>
-        <w:t xml:space="preserve">: Date, </w:t>
-      </w:r>
-      <w:proofErr w:type="spellStart"/>
-      <w:r>
-        <w:t>oraInizio</w:t>
-      </w:r>
-      <w:proofErr w:type="spellEnd"/>
-      <w:r>
-        <w:t xml:space="preserve">: Time, </w:t>
-      </w:r>
-      <w:proofErr w:type="spellStart"/>
-      <w:r>
-        <w:t>oraFine</w:t>
-      </w:r>
-      <w:proofErr w:type="spellEnd"/>
-      <w:r>
-        <w:t xml:space="preserve">: Time, email2: </w:t>
-      </w:r>
-      <w:proofErr w:type="spellStart"/>
-      <w:r>
-        <w:t>String</w:t>
-      </w:r>
-      <w:proofErr w:type="spellEnd"/>
-      <w:r>
-        <w:t xml:space="preserve">, email3: </w:t>
-      </w:r>
-      <w:proofErr w:type="spellStart"/>
-      <w:r>
-        <w:t>String</w:t>
-      </w:r>
-      <w:proofErr w:type="spellEnd"/>
-      <w:r>
-        <w:t xml:space="preserve">, email4: </w:t>
-      </w:r>
-      <w:proofErr w:type="spellStart"/>
-      <w:r>
-        <w:t>String</w:t>
-      </w:r>
-      <w:proofErr w:type="spellEnd"/>
-      <w:r>
-        <w:t xml:space="preserve">, </w:t>
-      </w:r>
-      <w:proofErr w:type="spellStart"/>
-      <w:r>
-        <w:t>attrezzaturaRichiesta</w:t>
-      </w:r>
-      <w:proofErr w:type="spellEnd"/>
-      <w:r>
-        <w:t xml:space="preserve">: </w:t>
-      </w:r>
-      <w:proofErr w:type="spellStart"/>
-      <w:r>
-        <w:t>boolean</w:t>
-      </w:r>
-      <w:proofErr w:type="spellEnd"/>
-      <w:r>
-        <w:t xml:space="preserve">, </w:t>
-      </w:r>
-      <w:proofErr w:type="spellStart"/>
+      <w:r>
+        <w:t xml:space="preserve">idPrenotazione: int, </w:t>
+      </w:r>
+      <w:r>
+        <w:t xml:space="preserve">giornoPrenotazione: Date, oraInizio: Time, oraFine: Time, email2: String, email3: String, email4: String, attrezzaturaRichiesta: boolean, </w:t>
+      </w:r>
       <w:r>
         <w:t>campoPadel</w:t>
       </w:r>
-      <w:proofErr w:type="spellEnd"/>
-      <w:r>
-        <w:t xml:space="preserve">: </w:t>
-      </w:r>
-      <w:proofErr w:type="spellStart"/>
-      <w:r>
-        <w:t>int</w:t>
-      </w:r>
-      <w:proofErr w:type="spellEnd"/>
-      <w:r>
-        <w:t>)</w:t>
+      <w:r>
+        <w:t>: int)</w:t>
       </w:r>
     </w:p>
     <w:p>
@@ -2317,6 +1904,9 @@
         <w:jc w:val="center"/>
       </w:pPr>
       <w:r>
+        <w:rPr>
+          <w:noProof/>
+        </w:rPr>
         <w:drawing>
           <wp:inline distT="0" distB="0" distL="0" distR="0" wp14:anchorId="11C3A0B7" wp14:editId="3C120D50">
             <wp:extent cx="6197048" cy="3314700"/>
@@ -2360,46 +1950,9 @@
     <w:p/>
     <w:p/>
     <w:p>
-      <w:proofErr w:type="spellStart"/>
       <w:r>
         <w:lastRenderedPageBreak/>
-        <w:t>InserimentoAttrezzatura</w:t>
-      </w:r>
-      <w:proofErr w:type="spellEnd"/>
-      <w:r>
-        <w:t>(</w:t>
-      </w:r>
-      <w:proofErr w:type="spellStart"/>
-      <w:r>
-        <w:t>numeroRacchette</w:t>
-      </w:r>
-      <w:proofErr w:type="spellEnd"/>
-      <w:r>
-        <w:t xml:space="preserve">: </w:t>
-      </w:r>
-      <w:proofErr w:type="spellStart"/>
-      <w:r>
-        <w:t>int</w:t>
-      </w:r>
-      <w:proofErr w:type="spellEnd"/>
-      <w:r>
-        <w:t xml:space="preserve">, </w:t>
-      </w:r>
-      <w:proofErr w:type="spellStart"/>
-      <w:r>
-        <w:t>numeroPalline</w:t>
-      </w:r>
-      <w:proofErr w:type="spellEnd"/>
-      <w:r>
-        <w:t xml:space="preserve">: </w:t>
-      </w:r>
-      <w:proofErr w:type="spellStart"/>
-      <w:r>
-        <w:t>int</w:t>
-      </w:r>
-      <w:proofErr w:type="spellEnd"/>
-      <w:r>
-        <w:t>)</w:t>
+        <w:t>InserimentoAttrezzatura(numeroRacchette: int, numeroPalline: int)</w:t>
       </w:r>
     </w:p>
     <w:p>
@@ -2407,6 +1960,9 @@
         <w:jc w:val="center"/>
       </w:pPr>
       <w:r>
+        <w:rPr>
+          <w:noProof/>
+        </w:rPr>
         <w:drawing>
           <wp:inline distT="0" distB="0" distL="0" distR="0" wp14:anchorId="1B5A4F5B" wp14:editId="210C461C">
             <wp:extent cx="6035142" cy="3729990"/>
@@ -2445,14 +2001,12 @@
       </w:r>
     </w:p>
     <w:p>
-      <w:proofErr w:type="spellStart"/>
       <w:r>
         <w:t>ConfermaP</w:t>
       </w:r>
       <w:r>
         <w:t>renotazione</w:t>
       </w:r>
-      <w:proofErr w:type="spellEnd"/>
       <w:r>
         <w:t>()</w:t>
       </w:r>
@@ -2462,6 +2016,9 @@
         <w:jc w:val="center"/>
       </w:pPr>
       <w:r>
+        <w:rPr>
+          <w:noProof/>
+        </w:rPr>
         <w:drawing>
           <wp:inline distT="0" distB="0" distL="0" distR="0" wp14:anchorId="2727DB7A" wp14:editId="76242AD9">
             <wp:extent cx="6023811" cy="2551531"/>
@@ -2514,10 +2071,10 @@
       </w:pPr>
       <w:r>
         <w:drawing>
-          <wp:inline distT="0" distB="0" distL="0" distR="0" wp14:anchorId="28B0309E" wp14:editId="361806C3">
-            <wp:extent cx="6070037" cy="3356610"/>
+          <wp:inline distT="0" distB="0" distL="0" distR="0" wp14:anchorId="097C8819" wp14:editId="10B6DEC0">
+            <wp:extent cx="6088899" cy="3246120"/>
             <wp:effectExtent l="0" t="0" r="0" b="0"/>
-            <wp:docPr id="2037415197" name="Immagine 1" descr="Immagine che contiene testo, schermata, diagramma, Parallelo&#10;&#10;Descrizione generata automaticamente"/>
+            <wp:docPr id="2090733448" name="Immagine 1" descr="Immagine che contiene testo, schermata, diagramma, Carattere&#10;&#10;Descrizione generata automaticamente"/>
             <wp:cNvGraphicFramePr>
               <a:graphicFrameLocks xmlns:a="http://schemas.openxmlformats.org/drawingml/2006/main" noChangeAspect="1"/>
             </wp:cNvGraphicFramePr>
@@ -2525,7 +2082,7 @@
               <a:graphicData uri="http://schemas.openxmlformats.org/drawingml/2006/picture">
                 <pic:pic xmlns:pic="http://schemas.openxmlformats.org/drawingml/2006/picture">
                   <pic:nvPicPr>
-                    <pic:cNvPr id="2037415197" name="Immagine 1" descr="Immagine che contiene testo, schermata, diagramma, Parallelo&#10;&#10;Descrizione generata automaticamente"/>
+                    <pic:cNvPr id="2090733448" name="Immagine 1" descr="Immagine che contiene testo, schermata, diagramma, Carattere&#10;&#10;Descrizione generata automaticamente"/>
                     <pic:cNvPicPr/>
                   </pic:nvPicPr>
                   <pic:blipFill>
@@ -2537,7 +2094,7 @@
                   <pic:spPr>
                     <a:xfrm>
                       <a:off x="0" y="0"/>
-                      <a:ext cx="6083327" cy="3363959"/>
+                      <a:ext cx="6105014" cy="3254711"/>
                     </a:xfrm>
                     <a:prstGeom prst="rect">
                       <a:avLst/>
@@ -2576,52 +2133,14 @@
         </w:numPr>
         <w:jc w:val="both"/>
       </w:pPr>
-      <w:proofErr w:type="spellStart"/>
-      <w:r>
-        <w:t>verificaInserimentoNuovaPrenotazione</w:t>
-      </w:r>
-      <w:proofErr w:type="spellEnd"/>
-      <w:r>
-        <w:t>()</w:t>
+      <w:r>
+        <w:t>verificaInserimentoNuovaPrenotazione()</w:t>
       </w:r>
       <w:r>
         <w:t>:</w:t>
       </w:r>
       <w:r>
-        <w:t xml:space="preserve"> Utilizziamo il metodo </w:t>
-      </w:r>
-      <w:proofErr w:type="spellStart"/>
-      <w:r>
-        <w:t>inserisciNuovaPrenotazione</w:t>
-      </w:r>
-      <w:proofErr w:type="spellEnd"/>
-      <w:r>
-        <w:t xml:space="preserve"> di </w:t>
-      </w:r>
-      <w:proofErr w:type="spellStart"/>
-      <w:r>
-        <w:t>GiocoPadel</w:t>
-      </w:r>
-      <w:proofErr w:type="spellEnd"/>
-      <w:r>
-        <w:t xml:space="preserve"> per verificare, tramite l’utilizzo dell’id e del giorno della prenotazione, insieme alla fascia oraria, le e-mail dei quattro </w:t>
-      </w:r>
-      <w:proofErr w:type="spellStart"/>
-      <w:r>
-        <w:t>Padeleur</w:t>
-      </w:r>
-      <w:proofErr w:type="spellEnd"/>
-      <w:r>
-        <w:t xml:space="preserve">, l’eventuale richiesta dell’attrezzatura e l’identificativo del campo di Padel, se esso sia presente all’interno dell’elenco. </w:t>
-      </w:r>
-      <w:r>
-        <w:t xml:space="preserve">Se il test va a buon fine </w:t>
-      </w:r>
-      <w:r>
-        <w:t>la prenotazione</w:t>
-      </w:r>
-      <w:r>
-        <w:t xml:space="preserve"> esiste già all’interno dell’elenco.</w:t>
+        <w:t xml:space="preserve"> Utilizziamo il metodo inserisciNuovaPrenotazione di GiocoPadel per verificare, tramite l’utilizzo dell’id e del giorno della prenotazione, insieme alla fascia oraria, le e-mail dei quattro Padeleur, l’eventuale richiesta dell’attrezzatura e l’identificativo del campo di Padel, se esso sia presente all’interno dell’elenco. Se il test va a buon fine la prenotazione esiste già all’interno dell’elenco.</w:t>
       </w:r>
     </w:p>
     <w:p>
@@ -2633,47 +2152,20 @@
         </w:numPr>
         <w:jc w:val="both"/>
       </w:pPr>
-      <w:proofErr w:type="spellStart"/>
-      <w:r>
-        <w:t>verificaInserimentoAttrezzatura</w:t>
-      </w:r>
-      <w:proofErr w:type="spellEnd"/>
-      <w:r>
-        <w:t>()</w:t>
+      <w:r>
+        <w:t>verificaInserimentoAttrezzatura()</w:t>
       </w:r>
       <w:r>
         <w:t>:</w:t>
       </w:r>
       <w:r>
-        <w:t xml:space="preserve"> </w:t>
-      </w:r>
-      <w:r>
-        <w:t xml:space="preserve">Utilizziamo il metodo </w:t>
-      </w:r>
-      <w:proofErr w:type="spellStart"/>
-      <w:r>
-        <w:t>inserimentoAttrezzatura</w:t>
-      </w:r>
-      <w:proofErr w:type="spellEnd"/>
-      <w:r>
-        <w:t xml:space="preserve"> di </w:t>
-      </w:r>
-      <w:proofErr w:type="spellStart"/>
-      <w:r>
-        <w:t>GiocoPadel</w:t>
-      </w:r>
-      <w:proofErr w:type="spellEnd"/>
-      <w:r>
-        <w:t xml:space="preserve"> per verificare, tramite l’utilizzo </w:t>
+        <w:t xml:space="preserve"> Utilizziamo il metodo inserimentoAttrezzatura di GiocoPadel per verificare, tramite l’utilizzo </w:t>
       </w:r>
       <w:r>
         <w:t>d</w:t>
       </w:r>
       <w:r>
-        <w:t xml:space="preserve">el numero di racchette e di palline, </w:t>
-      </w:r>
-      <w:r>
-        <w:t xml:space="preserve">se </w:t>
+        <w:t xml:space="preserve">el numero di racchette e di palline, se </w:t>
       </w:r>
       <w:r>
         <w:t>l’attrezzatura</w:t>
@@ -2688,13 +2180,7 @@
         <w:t>. Se il test va a buon fine l</w:t>
       </w:r>
       <w:r>
-        <w:t xml:space="preserve">’attrezzatura è disponibile e i dati sono stati </w:t>
-      </w:r>
-      <w:r>
-        <w:t>aggiornati</w:t>
-      </w:r>
-      <w:r>
-        <w:t xml:space="preserve"> correttamente.</w:t>
+        <w:t>’attrezzatura è disponibile e i dati sono stati aggiornati correttamente.</w:t>
       </w:r>
     </w:p>
     <w:p>
@@ -2706,43 +2192,14 @@
         </w:numPr>
         <w:jc w:val="both"/>
       </w:pPr>
-      <w:proofErr w:type="spellStart"/>
-      <w:r>
-        <w:t>verificaControlloPrenotazione</w:t>
-      </w:r>
-      <w:proofErr w:type="spellEnd"/>
-      <w:r>
-        <w:t>()</w:t>
+      <w:r>
+        <w:t>verificaControlloPrenotazione()</w:t>
       </w:r>
       <w:r>
         <w:t>:</w:t>
       </w:r>
       <w:r>
-        <w:t xml:space="preserve"> Utilizziamo il metodo </w:t>
-      </w:r>
-      <w:proofErr w:type="spellStart"/>
-      <w:r>
-        <w:t>ControlloPrenotazione</w:t>
-      </w:r>
-      <w:proofErr w:type="spellEnd"/>
-      <w:r>
-        <w:t xml:space="preserve"> di </w:t>
-      </w:r>
-      <w:proofErr w:type="spellStart"/>
-      <w:r>
-        <w:t>GiocoPadel</w:t>
-      </w:r>
-      <w:proofErr w:type="spellEnd"/>
-      <w:r>
-        <w:t xml:space="preserve"> per verificare, tramite l’identificativo del campo, il giorno di prenotazione e la rispettiva fascia oraria, se il campo può essere prenotato per il periodo richiesto. Se il test va a buon fine il campo, all’ora </w:t>
-      </w:r>
-      <w:proofErr w:type="spellStart"/>
-      <w:r>
-        <w:t>richiest</w:t>
-      </w:r>
-      <w:proofErr w:type="spellEnd"/>
-      <w:r>
-        <w:t>, è libero e può essere prenotato.</w:t>
+        <w:t xml:space="preserve"> Utilizziamo il metodo ControlloPrenotazione di GiocoPadel per verificare, tramite l’identificativo del campo, il giorno di prenotazione e la rispettiva fascia oraria, se il campo può essere prenotato per il periodo richiesto. Se il test va a buon fine il campo, all’ora richiest, è libero e può essere prenotato.</w:t>
       </w:r>
     </w:p>
     <w:p>
@@ -2754,35 +2211,14 @@
         </w:numPr>
         <w:jc w:val="both"/>
       </w:pPr>
-      <w:proofErr w:type="spellStart"/>
-      <w:r>
-        <w:t>verificaConfermaNuovaPrenotazione</w:t>
-      </w:r>
-      <w:proofErr w:type="spellEnd"/>
-      <w:r>
-        <w:t>()</w:t>
+      <w:r>
+        <w:t>verificaConfermaNuovaPrenotazione()</w:t>
       </w:r>
       <w:r>
         <w:t>:</w:t>
       </w:r>
       <w:r>
-        <w:t xml:space="preserve"> Utilizziamo il metodo </w:t>
-      </w:r>
-      <w:proofErr w:type="spellStart"/>
-      <w:r>
-        <w:t>confermaNuovaPrenotazione</w:t>
-      </w:r>
-      <w:proofErr w:type="spellEnd"/>
-      <w:r>
-        <w:t xml:space="preserve"> di </w:t>
-      </w:r>
-      <w:proofErr w:type="spellStart"/>
-      <w:r>
-        <w:t>GiocoPadel</w:t>
-      </w:r>
-      <w:proofErr w:type="spellEnd"/>
-      <w:r>
-        <w:t xml:space="preserve"> per verificare che la prenotazione sia confermata e salvata con successo. Se il test va a buon fine la prenotazione è confermata e viene restituito l’identifico della prenotazione insieme al suo costo.</w:t>
+        <w:t xml:space="preserve"> Utilizziamo il metodo confermaNuovaPrenotazione di GiocoPadel per verificare che la prenotazione sia confermata e salvata con successo. Se il test va a buon fine la prenotazione è confermata e viene restituito l’identifico della prenotazione insieme al suo costo.</w:t>
       </w:r>
     </w:p>
     <w:p>
@@ -2794,56 +2230,14 @@
         </w:numPr>
         <w:jc w:val="both"/>
       </w:pPr>
-      <w:proofErr w:type="spellStart"/>
-      <w:r>
-        <w:t>salvaPrenotazioneSuFile</w:t>
-      </w:r>
-      <w:proofErr w:type="spellEnd"/>
-      <w:r>
-        <w:t>()</w:t>
+      <w:r>
+        <w:t>salvaPrenotazioneSuFile()</w:t>
       </w:r>
       <w:r>
         <w:t>:</w:t>
       </w:r>
       <w:r>
-        <w:t xml:space="preserve"> </w:t>
-      </w:r>
-      <w:r>
-        <w:t xml:space="preserve">Utilizziamo il metodo </w:t>
-      </w:r>
-      <w:proofErr w:type="spellStart"/>
-      <w:r>
-        <w:t>salvaP</w:t>
-      </w:r>
-      <w:r>
-        <w:t>renotazione</w:t>
-      </w:r>
-      <w:r>
-        <w:t>SuFile</w:t>
-      </w:r>
-      <w:proofErr w:type="spellEnd"/>
-      <w:r>
-        <w:t xml:space="preserve"> di </w:t>
-      </w:r>
-      <w:proofErr w:type="spellStart"/>
-      <w:r>
-        <w:t>GiocoPadel</w:t>
-      </w:r>
-      <w:proofErr w:type="spellEnd"/>
-      <w:r>
-        <w:t xml:space="preserve"> per scrivere all’interno del file di testo selezionato in modo da salvare i dati relativi al</w:t>
-      </w:r>
-      <w:r>
-        <w:t>la prenotazione</w:t>
-      </w:r>
-      <w:r>
-        <w:t>. Se il test va a buon fine,</w:t>
-      </w:r>
-      <w:r>
-        <w:t xml:space="preserve"> la prenotazione </w:t>
-      </w:r>
-      <w:r>
-        <w:t>viene salvato su file con successo.</w:t>
+        <w:t xml:space="preserve"> Utilizziamo il metodo salvaPrenotazioneSuFile di GiocoPadel per scrivere all’interno del file di testo selezionato in modo da salvare i dati relativi alla prenotazione. Se il test va a buon fine, la prenotazione viene salvato su file con successo.</w:t>
       </w:r>
     </w:p>
     <w:p>
@@ -2855,44 +2249,20 @@
         </w:numPr>
         <w:jc w:val="both"/>
       </w:pPr>
-      <w:proofErr w:type="spellStart"/>
-      <w:r>
-        <w:t>salvaMagazzinoSuFile</w:t>
-      </w:r>
-      <w:proofErr w:type="spellEnd"/>
-      <w:r>
-        <w:t>()</w:t>
+      <w:r>
+        <w:t>salvaMagazzinoSuFile()</w:t>
       </w:r>
       <w:r>
         <w:t>:</w:t>
       </w:r>
       <w:r>
-        <w:t xml:space="preserve"> </w:t>
-      </w:r>
-      <w:r>
-        <w:t xml:space="preserve">Utilizziamo il metodo </w:t>
-      </w:r>
-      <w:proofErr w:type="spellStart"/>
-      <w:r>
-        <w:t>salva</w:t>
+        <w:t xml:space="preserve"> Utilizziamo il metodo salva</w:t>
       </w:r>
       <w:r>
         <w:t>Magazzino</w:t>
       </w:r>
       <w:r>
-        <w:t>SuFile</w:t>
-      </w:r>
-      <w:proofErr w:type="spellEnd"/>
-      <w:r>
-        <w:t xml:space="preserve"> di </w:t>
-      </w:r>
-      <w:proofErr w:type="spellStart"/>
-      <w:r>
-        <w:t>GiocoPadel</w:t>
-      </w:r>
-      <w:proofErr w:type="spellEnd"/>
-      <w:r>
-        <w:t xml:space="preserve"> per scrivere all’interno del file di testo selezionato in modo da salvare i dati relativi </w:t>
+        <w:t xml:space="preserve">SuFile di GiocoPadel per scrivere all’interno del file di testo selezionato in modo da salvare i dati relativi </w:t>
       </w:r>
       <w:r>
         <w:t>al magazzino</w:t>

</xml_diff>

<commit_message>
Pregetto codice e test completati
</commit_message>
<xml_diff>
--- a/Elaborazione/Iterazione 2/Elaborazione Iterazione 2.docx
+++ b/Elaborazione/Iterazione 2/Elaborazione Iterazione 2.docx
@@ -303,7 +303,7 @@
               <w:cnfStyle w:val="000000000000" w:firstRow="0" w:lastRow="0" w:firstColumn="0" w:lastColumn="0" w:oddVBand="0" w:evenVBand="0" w:oddHBand="0" w:evenHBand="0" w:firstRowFirstColumn="0" w:firstRowLastColumn="0" w:lastRowFirstColumn="0" w:lastRowLastColumn="0"/>
             </w:pPr>
             <w:r>
-              <w:t>Alta. L’Amministratore può modificare quando vuole il costo singolo per attrezzatura.</w:t>
+              <w:t>Nessuna.</w:t>
             </w:r>
           </w:p>
         </w:tc>
@@ -387,13 +387,7 @@
         <w:jc w:val="both"/>
       </w:pPr>
       <w:r>
-        <w:t xml:space="preserve">La regola di dominio R2 è stata modifica rispetto a quella contenuta della fase di ideazione in quanto abbiamo ritenuto più corretto far variare il prezzo dell’attrezzatura a seconda del numero di racchette/palline richieste nella prenotazione. La modificabilità del costo singolo di attrezzatura </w:t>
-      </w:r>
-      <w:r>
-        <w:t>sarà gestita</w:t>
-      </w:r>
-      <w:r>
-        <w:t xml:space="preserve"> dall’Amministratore nel caso d’uso “UC7: Gestione Magazzino”.</w:t>
+        <w:t xml:space="preserve">La regola di dominio R2 è stata modifica rispetto a quella contenuta della fase di ideazione in quanto abbiamo ritenuto più corretto far variare il prezzo dell’attrezzatura a seconda del numero di racchette/palline richieste nella prenotazione. </w:t>
       </w:r>
     </w:p>
     <w:p>
@@ -527,6 +521,16 @@
       <w:r>
         <w:t>: contiene i dati relativi ad un campo di padel.</w:t>
       </w:r>
+    </w:p>
+    <w:p>
+      <w:pPr>
+        <w:jc w:val="both"/>
+      </w:pPr>
+    </w:p>
+    <w:p>
+      <w:pPr>
+        <w:jc w:val="both"/>
+      </w:pPr>
     </w:p>
     <w:p>
       <w:pPr>

</xml_diff>